<commit_message>
Added Images, Revised Contents.
</commit_message>
<xml_diff>
--- a/Description.docx
+++ b/Description.docx
@@ -37,52 +37,27 @@
     <w:p>
       <w:pPr>
         <w:tabs>
-          <w:tab w:val="left" w:pos="720"/>
+          <w:tab w:val="left" w:pos="0"/>
         </w:tabs>
         <w:spacing w:after="0"/>
-        <w:ind w:left="720"/>
+        <w:ind w:left="720" w:hanging="720"/>
         <w:rPr>
-          <w:color w:val="FF0000"/>
-          <w:highlight w:val="yellow"/>
+          <w:b/>
+          <w:sz w:val="24"/>
+        </w:rPr>
+      </w:pPr>
+      <w:r>
+        <w:rPr>
+          <w:b/>
+          <w:sz w:val="24"/>
           <w:u w:val="single"/>
         </w:rPr>
-      </w:pPr>
+        <w:t>Contents</w:t>
+      </w:r>
       <w:r>
         <w:rPr>
-          <w:color w:val="FF0000"/>
-          <w:highlight w:val="yellow"/>
-          <w:u w:val="single"/>
-        </w:rPr>
-        <w:t xml:space="preserve">Make some </w:t>
-      </w:r>
-      <w:r>
-        <w:rPr>
-          <w:color w:val="FF0000"/>
-          <w:highlight w:val="yellow"/>
-          <w:u w:val="single"/>
-        </w:rPr>
-        <w:t xml:space="preserve"> more  </w:t>
-      </w:r>
-      <w:bookmarkStart w:id="0" w:name="_GoBack"/>
-      <w:bookmarkEnd w:id="0"/>
-      <w:r>
-        <w:rPr>
-          <w:color w:val="FF0000"/>
-          <w:highlight w:val="yellow"/>
-          <w:u w:val="single"/>
-        </w:rPr>
-        <w:t>changes</w:t>
-      </w:r>
-      <w:r>
-        <w:rPr>
-          <w:highlight w:val="yellow"/>
-          <w:u w:val="single"/>
-        </w:rPr>
-        <w:t>.</w:t>
-      </w:r>
-      <w:r>
-        <w:rPr>
-          <w:u w:val="single"/>
+          <w:b/>
+          <w:sz w:val="24"/>
         </w:rPr>
         <w:t xml:space="preserve"> </w:t>
       </w:r>
@@ -93,16 +68,10 @@
           <w:tab w:val="left" w:pos="720"/>
         </w:tabs>
         <w:spacing w:after="0"/>
-        <w:ind w:left="720"/>
+        <w:ind w:left="720" w:hanging="360"/>
       </w:pPr>
       <w:r>
-        <w:rPr>
-          <w:u w:val="single"/>
-        </w:rPr>
-        <w:t>Contents</w:t>
-      </w:r>
-      <w:r>
-        <w:t xml:space="preserve"> </w:t>
+        <w:t>Abstract</w:t>
       </w:r>
     </w:p>
     <w:p>
@@ -111,19 +80,7 @@
           <w:tab w:val="left" w:pos="720"/>
         </w:tabs>
         <w:spacing w:after="0"/>
-        <w:ind w:left="720"/>
-      </w:pPr>
-      <w:r>
-        <w:t>Abstract</w:t>
-      </w:r>
-    </w:p>
-    <w:p>
-      <w:pPr>
-        <w:tabs>
-          <w:tab w:val="left" w:pos="720"/>
-        </w:tabs>
-        <w:spacing w:after="0"/>
-        <w:ind w:left="720"/>
+        <w:ind w:left="720" w:hanging="360"/>
       </w:pPr>
       <w:r>
         <w:t>Objective</w:t>
@@ -132,7 +89,7 @@
     <w:p>
       <w:pPr>
         <w:spacing w:after="0" w:line="240" w:lineRule="auto"/>
-        <w:ind w:left="720"/>
+        <w:ind w:left="720" w:hanging="360"/>
       </w:pPr>
       <w:r>
         <w:t>Limitations</w:t>
@@ -141,29 +98,40 @@
     <w:p>
       <w:pPr>
         <w:spacing w:after="0" w:line="240" w:lineRule="auto"/>
-        <w:ind w:left="720"/>
+        <w:ind w:left="720" w:hanging="360"/>
       </w:pPr>
       <w:r>
         <w:t>Volume Balancing Algorithm</w:t>
-      </w:r>
-      <w:r>
-        <w:br/>
-        <w:t>Illustrated example</w:t>
       </w:r>
     </w:p>
     <w:p>
       <w:pPr>
         <w:spacing w:after="0" w:line="240" w:lineRule="auto"/>
-        <w:ind w:left="720"/>
+        <w:ind w:left="720" w:hanging="360"/>
       </w:pPr>
       <w:r>
-        <w:t xml:space="preserve">Results </w:t>
+        <w:t xml:space="preserve">Illustrated </w:t>
+      </w:r>
+      <w:r>
+        <w:t>E</w:t>
+      </w:r>
+      <w:r>
+        <w:t>xample</w:t>
       </w:r>
     </w:p>
     <w:p>
       <w:pPr>
         <w:spacing w:after="0" w:line="240" w:lineRule="auto"/>
-        <w:ind w:left="720"/>
+        <w:ind w:left="720" w:hanging="360"/>
+      </w:pPr>
+      <w:r>
+        <w:t xml:space="preserve">Results </w:t>
+      </w:r>
+    </w:p>
+    <w:p>
+      <w:pPr>
+        <w:spacing w:after="0" w:line="240" w:lineRule="auto"/>
+        <w:ind w:left="720" w:hanging="360"/>
       </w:pPr>
       <w:r>
         <w:t>Conclusion</w:t>
@@ -477,8 +445,13 @@
       <w:r>
         <w:t xml:space="preserve"> </w:t>
       </w:r>
-      <w:r>
-        <w:t xml:space="preserve">Thru and Right movements, </w:t>
+      <w:proofErr w:type="gramStart"/>
+      <w:r>
+        <w:t>Thru</w:t>
+      </w:r>
+      <w:proofErr w:type="gramEnd"/>
+      <w:r>
+        <w:t xml:space="preserve"> and Right movements, </w:t>
       </w:r>
       <w:r>
         <w:t xml:space="preserve">the </w:t>
@@ -510,7 +483,15 @@
         <w:jc w:val="both"/>
       </w:pPr>
       <w:r>
-        <w:t>The shared volume components are used to determine if the shared lane is acting as a de facto of one of it composing movements, i.e. if the shared Left-Thru lane has a much higher presence of Lefts, than thrus, we observe that the shared lane can be analyzed as a de facto Left, and vice versa.</w:t>
+        <w:t xml:space="preserve">The shared volume components are used to determine if the shared lane is acting as a de facto of one of it composing movements, i.e. if the shared Left-Thru lane has a much higher presence of Lefts, than </w:t>
+      </w:r>
+      <w:proofErr w:type="spellStart"/>
+      <w:r>
+        <w:t>thrus</w:t>
+      </w:r>
+      <w:proofErr w:type="spellEnd"/>
+      <w:r>
+        <w:t>, we observe that the shared lane can be analyzed as a de facto Left, and vice versa.</w:t>
       </w:r>
     </w:p>
     <w:p>
@@ -607,17 +588,27 @@
         </w:rPr>
       </w:pPr>
       <w:r>
-        <w:t>During the shared volume of the turning movement comparison with the Thru movement, a preference factor is used to bias our preference towards the Thru over the Left, and Lefts over the Right movement.</w:t>
+        <w:t xml:space="preserve">During the shared volume of the turning movement comparison with the </w:t>
+      </w:r>
+      <w:proofErr w:type="gramStart"/>
+      <w:r>
+        <w:t>Thru</w:t>
+      </w:r>
+      <w:proofErr w:type="gramEnd"/>
+      <w:r>
+        <w:t xml:space="preserve"> movement, a preference factor is used to bias our preference towards the Thru over the Left, and Lefts over the Right movement.</w:t>
       </w:r>
       <w:r>
         <w:t xml:space="preserve"> </w:t>
       </w:r>
+      <w:proofErr w:type="gramStart"/>
       <w:r>
         <w:rPr>
           <w:color w:val="FF0000"/>
         </w:rPr>
         <w:t>Preference Factor Explanation.</w:t>
       </w:r>
+      <w:proofErr w:type="gramEnd"/>
     </w:p>
     <w:p>
       <w:pPr>
@@ -641,10 +632,34 @@
         <w:ind w:left="720"/>
       </w:pPr>
       <w:r>
-        <w:t>For a Shared Lane acting as a de facto Left/Right Lane, the total Left/Right Volume is the summation of volumes of each of the exclusive left/right lanes, and the shared volume of the Thru movement adjusted by an equivalency</w:t>
-      </w:r>
-      <w:r>
-        <w:t xml:space="preserve"> factor. Also, the Thru movement volume in decreased by the shared volume of Thrus added to the Left/Right movement. </w:t>
+        <w:t xml:space="preserve">For a Shared Lane acting as a de facto Left/Right Lane, the total Left/Right Volume is the summation of volumes of each of the exclusive left/right lanes, and the shared volume of the </w:t>
+      </w:r>
+      <w:proofErr w:type="gramStart"/>
+      <w:r>
+        <w:t>Thru</w:t>
+      </w:r>
+      <w:proofErr w:type="gramEnd"/>
+      <w:r>
+        <w:t xml:space="preserve"> movement adjusted by an equivalency</w:t>
+      </w:r>
+      <w:r>
+        <w:t xml:space="preserve"> factor. Also, the </w:t>
+      </w:r>
+      <w:proofErr w:type="gramStart"/>
+      <w:r>
+        <w:t>Thru</w:t>
+      </w:r>
+      <w:proofErr w:type="gramEnd"/>
+      <w:r>
+        <w:t xml:space="preserve"> movement volume in decreased by the shared volume of </w:t>
+      </w:r>
+      <w:proofErr w:type="spellStart"/>
+      <w:r>
+        <w:t>Thrus</w:t>
+      </w:r>
+      <w:proofErr w:type="spellEnd"/>
+      <w:r>
+        <w:t xml:space="preserve"> added to the Left/Right movement. </w:t>
       </w:r>
     </w:p>
     <w:p>
@@ -652,16 +667,40 @@
         <w:ind w:left="720"/>
       </w:pPr>
       <w:r>
-        <w:t>Similarly, for a Shared Lane acting as a de facto Thru Lane, the total Thru movement volume is the summation of the volumes of each exclusive Thru lane, and the shared volume of the turning movement(s), adjusted by the equivalency factor. The volume of the turning movement is decreased by the shared volume added to the Thru movement.</w:t>
+        <w:t xml:space="preserve">Similarly, for a Shared Lane acting as a de facto Thru Lane, the total </w:t>
+      </w:r>
+      <w:proofErr w:type="gramStart"/>
+      <w:r>
+        <w:t>Thru</w:t>
+      </w:r>
+      <w:proofErr w:type="gramEnd"/>
+      <w:r>
+        <w:t xml:space="preserve"> movement volume is the summation of the volumes of each exclusive Thru lane, and the shared volume of the turning movement(s), adjusted by the equivalency factor. The volume of the turning movement is decreased by the shared volume added to the </w:t>
+      </w:r>
+      <w:proofErr w:type="gramStart"/>
+      <w:r>
+        <w:t>Thru</w:t>
+      </w:r>
+      <w:proofErr w:type="gramEnd"/>
+      <w:r>
+        <w:t xml:space="preserve"> movement.</w:t>
       </w:r>
       <w:r>
         <w:t xml:space="preserve"> </w:t>
       </w:r>
+      <w:proofErr w:type="spellStart"/>
       <w:r>
         <w:rPr>
           <w:color w:val="FF0000"/>
         </w:rPr>
-        <w:t>Equivallency Factor numbers</w:t>
+        <w:t>Equivallency</w:t>
+      </w:r>
+      <w:proofErr w:type="spellEnd"/>
+      <w:r>
+        <w:rPr>
+          <w:color w:val="FF0000"/>
+        </w:rPr>
+        <w:t xml:space="preserve"> Factor numbers</w:t>
       </w:r>
     </w:p>
     <w:p>
@@ -925,10 +964,34 @@
         <w:t>/right</w:t>
       </w:r>
       <w:r>
-        <w:t xml:space="preserve"> lanes, and the shared volume of the Thru movement </w:t>
-      </w:r>
-      <w:r>
-        <w:t xml:space="preserve">adjusted by an equivalency factor. Also, the Thru movement volume in decreased by the shared volume of Thrus added to the Left/Right movement. </w:t>
+        <w:t xml:space="preserve"> lanes, and the shared volume of the </w:t>
+      </w:r>
+      <w:proofErr w:type="gramStart"/>
+      <w:r>
+        <w:t>Thru</w:t>
+      </w:r>
+      <w:proofErr w:type="gramEnd"/>
+      <w:r>
+        <w:t xml:space="preserve"> movement </w:t>
+      </w:r>
+      <w:r>
+        <w:t xml:space="preserve">adjusted by an equivalency factor. Also, the </w:t>
+      </w:r>
+      <w:proofErr w:type="gramStart"/>
+      <w:r>
+        <w:t>Thru</w:t>
+      </w:r>
+      <w:proofErr w:type="gramEnd"/>
+      <w:r>
+        <w:t xml:space="preserve"> movement volume in decreased by the shared volume of </w:t>
+      </w:r>
+      <w:proofErr w:type="spellStart"/>
+      <w:r>
+        <w:t>Thrus</w:t>
+      </w:r>
+      <w:proofErr w:type="spellEnd"/>
+      <w:r>
+        <w:t xml:space="preserve"> added to the Left/Right movement. </w:t>
       </w:r>
     </w:p>
     <w:p>
@@ -939,7 +1002,23 @@
         <w:t xml:space="preserve">a Shared Lane acting as a </w:t>
       </w:r>
       <w:r>
-        <w:t xml:space="preserve">de facto Thru Lane, the total Thru movement volume is the summation of the volumes of each exclusive Thru lane, and the shared volume of the turning movement(s), adjusted by the equivalency factor. The volume of the turning movement is decreased by the shared volume added to the Thru movement. </w:t>
+        <w:t xml:space="preserve">de facto Thru Lane, the total </w:t>
+      </w:r>
+      <w:proofErr w:type="gramStart"/>
+      <w:r>
+        <w:t>Thru</w:t>
+      </w:r>
+      <w:proofErr w:type="gramEnd"/>
+      <w:r>
+        <w:t xml:space="preserve"> movement volume is the summation of the volumes of each exclusive Thru lane, and the shared volume of the turning movement(s), adjusted by the equivalency factor. The volume of the turning movement is decreased by the shared volume added to the </w:t>
+      </w:r>
+      <w:proofErr w:type="gramStart"/>
+      <w:r>
+        <w:t>Thru</w:t>
+      </w:r>
+      <w:proofErr w:type="gramEnd"/>
+      <w:r>
+        <w:t xml:space="preserve"> movement. </w:t>
       </w:r>
     </w:p>
     <w:p>
@@ -992,12 +1071,12 @@
         <w:tblLook w:val="04A0" w:firstRow="1" w:lastRow="0" w:firstColumn="1" w:lastColumn="0" w:noHBand="0" w:noVBand="1"/>
       </w:tblPr>
       <w:tblGrid>
-        <w:gridCol w:w="376"/>
-        <w:gridCol w:w="2972"/>
+        <w:gridCol w:w="370"/>
+        <w:gridCol w:w="2750"/>
         <w:gridCol w:w="1716"/>
-        <w:gridCol w:w="1580"/>
-        <w:gridCol w:w="1579"/>
-        <w:gridCol w:w="1580"/>
+        <w:gridCol w:w="1716"/>
+        <w:gridCol w:w="1716"/>
+        <w:gridCol w:w="1535"/>
       </w:tblGrid>
       <w:tr>
         <w:trPr>
@@ -1159,10 +1238,10 @@
                   <v:path o:extrusionok="f" gradientshapeok="t" o:connecttype="rect"/>
                   <o:lock v:ext="edit" aspectratio="t"/>
                 </v:shapetype>
-                <v:shape id="_x0000_i1025" type="#_x0000_t75" style="width:53.25pt;height:42pt" o:ole="">
+                <v:shape id="_x0000_i1025" type="#_x0000_t75" style="width:53pt;height:42.1pt" o:ole="">
                   <v:imagedata r:id="rId32" o:title=""/>
                 </v:shape>
-                <o:OLEObject Type="Embed" ProgID="PBrush" ShapeID="_x0000_i1025" DrawAspect="Content" ObjectID="_1425194458" r:id="rId33"/>
+                <o:OLEObject Type="Embed" ProgID="PBrush" ShapeID="_x0000_i1025" DrawAspect="Content" ObjectID="_1425196244" r:id="rId33"/>
               </w:object>
             </w:r>
           </w:p>
@@ -1178,10 +1257,10 @@
             </w:pPr>
             <w:r>
               <w:object w:dxaOrig="1020" w:dyaOrig="810">
-                <v:shape id="_x0000_i1026" type="#_x0000_t75" style="width:51pt;height:40.5pt" o:ole="">
+                <v:shape id="_x0000_i1026" type="#_x0000_t75" style="width:50.95pt;height:40.75pt" o:ole="">
                   <v:imagedata r:id="rId34" o:title=""/>
                 </v:shape>
-                <o:OLEObject Type="Embed" ProgID="PBrush" ShapeID="_x0000_i1026" DrawAspect="Content" ObjectID="_1425194459" r:id="rId35"/>
+                <o:OLEObject Type="Embed" ProgID="PBrush" ShapeID="_x0000_i1026" DrawAspect="Content" ObjectID="_1425196245" r:id="rId35"/>
               </w:object>
             </w:r>
           </w:p>
@@ -1197,10 +1276,10 @@
             </w:pPr>
             <w:r>
               <w:object w:dxaOrig="1005" w:dyaOrig="840">
-                <v:shape id="_x0000_i1027" type="#_x0000_t75" style="width:50.25pt;height:42pt" o:ole="">
+                <v:shape id="_x0000_i1027" type="#_x0000_t75" style="width:50.25pt;height:42.1pt" o:ole="">
                   <v:imagedata r:id="rId36" o:title=""/>
                 </v:shape>
-                <o:OLEObject Type="Embed" ProgID="PBrush" ShapeID="_x0000_i1027" DrawAspect="Content" ObjectID="_1425194460" r:id="rId37"/>
+                <o:OLEObject Type="Embed" ProgID="PBrush" ShapeID="_x0000_i1027" DrawAspect="Content" ObjectID="_1425196246" r:id="rId37"/>
               </w:object>
             </w:r>
           </w:p>
@@ -1216,10 +1295,10 @@
             </w:pPr>
             <w:r>
               <w:object w:dxaOrig="1020" w:dyaOrig="810">
-                <v:shape id="_x0000_i1028" type="#_x0000_t75" style="width:51pt;height:40.5pt" o:ole="">
+                <v:shape id="_x0000_i1028" type="#_x0000_t75" style="width:50.95pt;height:40.75pt" o:ole="">
                   <v:imagedata r:id="rId38" o:title=""/>
                 </v:shape>
-                <o:OLEObject Type="Embed" ProgID="PBrush" ShapeID="_x0000_i1028" DrawAspect="Content" ObjectID="_1425194461" r:id="rId39"/>
+                <o:OLEObject Type="Embed" ProgID="PBrush" ShapeID="_x0000_i1028" DrawAspect="Content" ObjectID="_1425196247" r:id="rId39"/>
               </w:object>
             </w:r>
           </w:p>
@@ -1280,10 +1359,10 @@
             </w:pPr>
             <w:r>
               <w:object w:dxaOrig="810" w:dyaOrig="870">
-                <v:shape id="_x0000_i1029" type="#_x0000_t75" style="width:40.5pt;height:43.5pt" o:ole="">
+                <v:shape id="_x0000_i1029" type="#_x0000_t75" style="width:40.75pt;height:43.45pt" o:ole="">
                   <v:imagedata r:id="rId40" o:title=""/>
                 </v:shape>
-                <o:OLEObject Type="Embed" ProgID="PBrush" ShapeID="_x0000_i1029" DrawAspect="Content" ObjectID="_1425194462" r:id="rId41"/>
+                <o:OLEObject Type="Embed" ProgID="PBrush" ShapeID="_x0000_i1029" DrawAspect="Content" ObjectID="_1425196248" r:id="rId41"/>
               </w:object>
             </w:r>
           </w:p>
@@ -1298,7 +1377,12 @@
               <w:cnfStyle w:val="000000000000" w:firstRow="0" w:lastRow="0" w:firstColumn="0" w:lastColumn="0" w:oddVBand="0" w:evenVBand="0" w:oddHBand="0" w:evenHBand="0" w:firstRowFirstColumn="0" w:firstRowLastColumn="0" w:lastRowFirstColumn="0" w:lastRowLastColumn="0"/>
             </w:pPr>
             <w:r>
-              <w:t>Pending…</w:t>
+              <w:object w:dxaOrig="1020" w:dyaOrig="810">
+                <v:shape id="_x0000_i1034" type="#_x0000_t75" style="width:50.95pt;height:40.75pt" o:ole="">
+                  <v:imagedata r:id="rId42" o:title=""/>
+                </v:shape>
+                <o:OLEObject Type="Embed" ProgID="PBrush" ShapeID="_x0000_i1034" DrawAspect="Content" ObjectID="_1425196249" r:id="rId43"/>
+              </w:object>
             </w:r>
           </w:p>
         </w:tc>
@@ -1311,6 +1395,14 @@
               <w:jc w:val="center"/>
               <w:cnfStyle w:val="000000000000" w:firstRow="0" w:lastRow="0" w:firstColumn="0" w:lastColumn="0" w:oddVBand="0" w:evenVBand="0" w:oddHBand="0" w:evenHBand="0" w:firstRowFirstColumn="0" w:firstRowLastColumn="0" w:lastRowFirstColumn="0" w:lastRowLastColumn="0"/>
             </w:pPr>
+            <w:r>
+              <w:object w:dxaOrig="1020" w:dyaOrig="870">
+                <v:shape id="_x0000_i1035" type="#_x0000_t75" style="width:50.95pt;height:43.45pt" o:ole="">
+                  <v:imagedata r:id="rId44" o:title=""/>
+                </v:shape>
+                <o:OLEObject Type="Embed" ProgID="PBrush" ShapeID="_x0000_i1035" DrawAspect="Content" ObjectID="_1425196250" r:id="rId45"/>
+              </w:object>
+            </w:r>
           </w:p>
         </w:tc>
         <w:tc>
@@ -1383,10 +1475,10 @@
             </w:pPr>
             <w:r>
               <w:object w:dxaOrig="810" w:dyaOrig="870">
-                <v:shape id="_x0000_i1030" type="#_x0000_t75" style="width:40.5pt;height:43.5pt" o:ole="">
-                  <v:imagedata r:id="rId42" o:title=""/>
+                <v:shape id="_x0000_i1030" type="#_x0000_t75" style="width:40.75pt;height:43.45pt" o:ole="">
+                  <v:imagedata r:id="rId46" o:title=""/>
                 </v:shape>
-                <o:OLEObject Type="Embed" ProgID="PBrush" ShapeID="_x0000_i1030" DrawAspect="Content" ObjectID="_1425194463" r:id="rId43"/>
+                <o:OLEObject Type="Embed" ProgID="PBrush" ShapeID="_x0000_i1030" DrawAspect="Content" ObjectID="_1425196251" r:id="rId47"/>
               </w:object>
             </w:r>
           </w:p>
@@ -1400,6 +1492,14 @@
               <w:jc w:val="center"/>
               <w:cnfStyle w:val="000000100000" w:firstRow="0" w:lastRow="0" w:firstColumn="0" w:lastColumn="0" w:oddVBand="0" w:evenVBand="0" w:oddHBand="1" w:evenHBand="0" w:firstRowFirstColumn="0" w:firstRowLastColumn="0" w:lastRowFirstColumn="0" w:lastRowLastColumn="0"/>
             </w:pPr>
+            <w:r>
+              <w:object w:dxaOrig="1020" w:dyaOrig="810">
+                <v:shape id="_x0000_i1037" type="#_x0000_t75" style="width:50.95pt;height:40.75pt" o:ole="">
+                  <v:imagedata r:id="rId48" o:title=""/>
+                </v:shape>
+                <o:OLEObject Type="Embed" ProgID="PBrush" ShapeID="_x0000_i1037" DrawAspect="Content" ObjectID="_1425196252" r:id="rId49"/>
+              </w:object>
+            </w:r>
           </w:p>
         </w:tc>
         <w:tc>
@@ -1412,7 +1512,12 @@
               <w:cnfStyle w:val="000000100000" w:firstRow="0" w:lastRow="0" w:firstColumn="0" w:lastColumn="0" w:oddVBand="0" w:evenVBand="0" w:oddHBand="1" w:evenHBand="0" w:firstRowFirstColumn="0" w:firstRowLastColumn="0" w:lastRowFirstColumn="0" w:lastRowLastColumn="0"/>
             </w:pPr>
             <w:r>
-              <w:t>Pending…</w:t>
+              <w:object w:dxaOrig="1020" w:dyaOrig="870">
+                <v:shape id="_x0000_i1036" type="#_x0000_t75" style="width:50.95pt;height:43.45pt" o:ole="">
+                  <v:imagedata r:id="rId50" o:title=""/>
+                </v:shape>
+                <o:OLEObject Type="Embed" ProgID="PBrush" ShapeID="_x0000_i1036" DrawAspect="Content" ObjectID="_1425196253" r:id="rId51"/>
+              </w:object>
             </w:r>
           </w:p>
         </w:tc>
@@ -1483,10 +1588,10 @@
             </w:pPr>
             <w:r>
               <w:object w:dxaOrig="1500" w:dyaOrig="840">
-                <v:shape id="_x0000_i1031" type="#_x0000_t75" style="width:75pt;height:42pt" o:ole="">
-                  <v:imagedata r:id="rId44" o:title=""/>
+                <v:shape id="_x0000_i1031" type="#_x0000_t75" style="width:74.7pt;height:42.1pt" o:ole="">
+                  <v:imagedata r:id="rId52" o:title=""/>
                 </v:shape>
-                <o:OLEObject Type="Embed" ProgID="PBrush" ShapeID="_x0000_i1031" DrawAspect="Content" ObjectID="_1425194464" r:id="rId45"/>
+                <o:OLEObject Type="Embed" ProgID="PBrush" ShapeID="_x0000_i1031" DrawAspect="Content" ObjectID="_1425196254" r:id="rId53"/>
               </w:object>
             </w:r>
           </w:p>
@@ -1501,7 +1606,12 @@
               <w:cnfStyle w:val="000000000000" w:firstRow="0" w:lastRow="0" w:firstColumn="0" w:lastColumn="0" w:oddVBand="0" w:evenVBand="0" w:oddHBand="0" w:evenHBand="0" w:firstRowFirstColumn="0" w:firstRowLastColumn="0" w:lastRowFirstColumn="0" w:lastRowLastColumn="0"/>
             </w:pPr>
             <w:r>
-              <w:t>Pending…</w:t>
+              <w:object w:dxaOrig="1500" w:dyaOrig="870">
+                <v:shape id="_x0000_i1038" type="#_x0000_t75" style="width:74.7pt;height:43.45pt" o:ole="">
+                  <v:imagedata r:id="rId54" o:title=""/>
+                </v:shape>
+                <o:OLEObject Type="Embed" ProgID="PBrush" ShapeID="_x0000_i1038" DrawAspect="Content" ObjectID="_1425196255" r:id="rId55"/>
+              </w:object>
             </w:r>
           </w:p>
         </w:tc>
@@ -1514,6 +1624,14 @@
               <w:jc w:val="center"/>
               <w:cnfStyle w:val="000000000000" w:firstRow="0" w:lastRow="0" w:firstColumn="0" w:lastColumn="0" w:oddVBand="0" w:evenVBand="0" w:oddHBand="0" w:evenHBand="0" w:firstRowFirstColumn="0" w:firstRowLastColumn="0" w:lastRowFirstColumn="0" w:lastRowLastColumn="0"/>
             </w:pPr>
+            <w:r>
+              <w:object w:dxaOrig="1500" w:dyaOrig="870">
+                <v:shape id="_x0000_i1039" type="#_x0000_t75" style="width:74.7pt;height:43.45pt" o:ole="">
+                  <v:imagedata r:id="rId56" o:title=""/>
+                </v:shape>
+                <o:OLEObject Type="Embed" ProgID="PBrush" ShapeID="_x0000_i1039" DrawAspect="Content" ObjectID="_1425196256" r:id="rId57"/>
+              </w:object>
+            </w:r>
           </w:p>
         </w:tc>
         <w:tc>
@@ -1586,10 +1704,10 @@
             </w:pPr>
             <w:r>
               <w:object w:dxaOrig="930" w:dyaOrig="840">
-                <v:shape id="_x0000_i1032" type="#_x0000_t75" style="width:46.5pt;height:42pt" o:ole="">
-                  <v:imagedata r:id="rId46" o:title=""/>
+                <v:shape id="_x0000_i1032" type="#_x0000_t75" style="width:46.2pt;height:42.1pt" o:ole="">
+                  <v:imagedata r:id="rId58" o:title=""/>
                 </v:shape>
-                <o:OLEObject Type="Embed" ProgID="PBrush" ShapeID="_x0000_i1032" DrawAspect="Content" ObjectID="_1425194465" r:id="rId47"/>
+                <o:OLEObject Type="Embed" ProgID="PBrush" ShapeID="_x0000_i1032" DrawAspect="Content" ObjectID="_1425196257" r:id="rId59"/>
               </w:object>
             </w:r>
           </w:p>
@@ -1603,6 +1721,14 @@
               <w:jc w:val="center"/>
               <w:cnfStyle w:val="000000100000" w:firstRow="0" w:lastRow="0" w:firstColumn="0" w:lastColumn="0" w:oddVBand="0" w:evenVBand="0" w:oddHBand="1" w:evenHBand="0" w:firstRowFirstColumn="0" w:firstRowLastColumn="0" w:lastRowFirstColumn="0" w:lastRowLastColumn="0"/>
             </w:pPr>
+            <w:r>
+              <w:object w:dxaOrig="930" w:dyaOrig="840">
+                <v:shape id="_x0000_i1040" type="#_x0000_t75" style="width:46.2pt;height:42.1pt" o:ole="">
+                  <v:imagedata r:id="rId60" o:title=""/>
+                </v:shape>
+                <o:OLEObject Type="Embed" ProgID="PBrush" ShapeID="_x0000_i1040" DrawAspect="Content" ObjectID="_1425196258" r:id="rId61"/>
+              </w:object>
+            </w:r>
           </w:p>
         </w:tc>
         <w:tc>
@@ -1615,7 +1741,12 @@
               <w:cnfStyle w:val="000000100000" w:firstRow="0" w:lastRow="0" w:firstColumn="0" w:lastColumn="0" w:oddVBand="0" w:evenVBand="0" w:oddHBand="1" w:evenHBand="0" w:firstRowFirstColumn="0" w:firstRowLastColumn="0" w:lastRowFirstColumn="0" w:lastRowLastColumn="0"/>
             </w:pPr>
             <w:r>
-              <w:t>Pending…</w:t>
+              <w:object w:dxaOrig="930" w:dyaOrig="840">
+                <v:shape id="_x0000_i1041" type="#_x0000_t75" style="width:46.2pt;height:42.1pt" o:ole="">
+                  <v:imagedata r:id="rId62" o:title=""/>
+                </v:shape>
+                <o:OLEObject Type="Embed" ProgID="PBrush" ShapeID="_x0000_i1041" DrawAspect="Content" ObjectID="_1425196259" r:id="rId63"/>
+              </w:object>
             </w:r>
           </w:p>
         </w:tc>
@@ -1686,10 +1817,10 @@
             </w:pPr>
             <w:r>
               <w:object w:dxaOrig="930" w:dyaOrig="840">
-                <v:shape id="_x0000_i1033" type="#_x0000_t75" style="width:46.5pt;height:42pt" o:ole="">
-                  <v:imagedata r:id="rId48" o:title=""/>
+                <v:shape id="_x0000_i1033" type="#_x0000_t75" style="width:46.2pt;height:42.1pt" o:ole="">
+                  <v:imagedata r:id="rId64" o:title=""/>
                 </v:shape>
-                <o:OLEObject Type="Embed" ProgID="PBrush" ShapeID="_x0000_i1033" DrawAspect="Content" ObjectID="_1425194466" r:id="rId49"/>
+                <o:OLEObject Type="Embed" ProgID="PBrush" ShapeID="_x0000_i1033" DrawAspect="Content" ObjectID="_1425196260" r:id="rId65"/>
               </w:object>
             </w:r>
           </w:p>
@@ -1704,7 +1835,12 @@
               <w:cnfStyle w:val="000000000000" w:firstRow="0" w:lastRow="0" w:firstColumn="0" w:lastColumn="0" w:oddVBand="0" w:evenVBand="0" w:oddHBand="0" w:evenHBand="0" w:firstRowFirstColumn="0" w:firstRowLastColumn="0" w:lastRowFirstColumn="0" w:lastRowLastColumn="0"/>
             </w:pPr>
             <w:r>
-              <w:t>Pending…</w:t>
+              <w:object w:dxaOrig="930" w:dyaOrig="840">
+                <v:shape id="_x0000_i1042" type="#_x0000_t75" style="width:46.2pt;height:42.1pt" o:ole="">
+                  <v:imagedata r:id="rId62" o:title=""/>
+                </v:shape>
+                <o:OLEObject Type="Embed" ProgID="PBrush" ShapeID="_x0000_i1042" DrawAspect="Content" ObjectID="_1425196261" r:id="rId66"/>
+              </w:object>
             </w:r>
           </w:p>
         </w:tc>
@@ -1717,6 +1853,16 @@
               <w:jc w:val="center"/>
               <w:cnfStyle w:val="000000000000" w:firstRow="0" w:lastRow="0" w:firstColumn="0" w:lastColumn="0" w:oddVBand="0" w:evenVBand="0" w:oddHBand="0" w:evenHBand="0" w:firstRowFirstColumn="0" w:firstRowLastColumn="0" w:lastRowFirstColumn="0" w:lastRowLastColumn="0"/>
             </w:pPr>
+            <w:r>
+              <w:object w:dxaOrig="930" w:dyaOrig="840">
+                <v:shape id="_x0000_i1043" type="#_x0000_t75" style="width:46.2pt;height:42.1pt" o:ole="">
+                  <v:imagedata r:id="rId67" o:title=""/>
+                </v:shape>
+                <o:OLEObject Type="Embed" ProgID="PBrush" ShapeID="_x0000_i1043" DrawAspect="Content" ObjectID="_1425196262" r:id="rId68"/>
+              </w:object>
+            </w:r>
+            <w:bookmarkStart w:id="0" w:name="_GoBack"/>
+            <w:bookmarkEnd w:id="0"/>
           </w:p>
         </w:tc>
         <w:tc>
@@ -1834,7 +1980,7 @@
                     </pic:cNvPicPr>
                   </pic:nvPicPr>
                   <pic:blipFill>
-                    <a:blip r:embed="rId50">
+                    <a:blip r:embed="rId69">
                       <a:extLst>
                         <a:ext uri="{28A0092B-C50C-407E-A947-70E740481C1C}">
                           <a14:useLocalDpi xmlns:a14="http://schemas.microsoft.com/office/drawing/2010/main" val="0"/>
@@ -1901,7 +2047,15 @@
         <w:t>lane</w:t>
       </w:r>
       <w:r>
-        <w:t xml:space="preserve"> be V</w:t>
+        <w:t xml:space="preserve"> </w:t>
+      </w:r>
+      <w:proofErr w:type="gramStart"/>
+      <w:r>
+        <w:t>be</w:t>
+      </w:r>
+      <w:proofErr w:type="gramEnd"/>
+      <w:r>
+        <w:t xml:space="preserve"> V</w:t>
       </w:r>
       <w:r>
         <w:rPr>
@@ -2062,7 +2216,15 @@
     </w:p>
     <w:p>
       <w:r>
-        <w:t xml:space="preserve">Since there is only one Thru lane, all of the Thru volume </w:t>
+        <w:t xml:space="preserve">Since there is only one </w:t>
+      </w:r>
+      <w:proofErr w:type="gramStart"/>
+      <w:r>
+        <w:t>Thru</w:t>
+      </w:r>
+      <w:proofErr w:type="gramEnd"/>
+      <w:r>
+        <w:t xml:space="preserve"> lane, all of the Thru volume </w:t>
       </w:r>
       <w:r>
         <w:rPr>
@@ -2099,7 +2261,15 @@
         <w:t xml:space="preserve"> we can classify the shared lane into a de-facto left,</w:t>
       </w:r>
       <w:r>
-        <w:t xml:space="preserve"> de-facto Thru, or de-facto Right. </w:t>
+        <w:t xml:space="preserve"> de-facto </w:t>
+      </w:r>
+      <w:proofErr w:type="gramStart"/>
+      <w:r>
+        <w:t>Thru</w:t>
+      </w:r>
+      <w:proofErr w:type="gramEnd"/>
+      <w:r>
+        <w:t xml:space="preserve">, or de-facto Right. </w:t>
       </w:r>
     </w:p>
     <w:tbl>
@@ -2530,7 +2700,7 @@
                     </pic:cNvPicPr>
                   </pic:nvPicPr>
                   <pic:blipFill>
-                    <a:blip r:embed="rId51">
+                    <a:blip r:embed="rId70">
                       <a:extLst>
                         <a:ext uri="{28A0092B-C50C-407E-A947-70E740481C1C}">
                           <a14:useLocalDpi xmlns:a14="http://schemas.microsoft.com/office/drawing/2010/main" val="0"/>
@@ -2590,7 +2760,7 @@
                     </pic:cNvPicPr>
                   </pic:nvPicPr>
                   <pic:blipFill>
-                    <a:blip r:embed="rId52">
+                    <a:blip r:embed="rId71">
                       <a:extLst>
                         <a:ext uri="{28A0092B-C50C-407E-A947-70E740481C1C}">
                           <a14:useLocalDpi xmlns:a14="http://schemas.microsoft.com/office/drawing/2010/main" val="0"/>
@@ -2640,8 +2810,13 @@
       </w:r>
       <w:r>
         <w:tab/>
-        <w:t>De facto Thru</w:t>
-      </w:r>
+        <w:t xml:space="preserve">De facto </w:t>
+      </w:r>
+      <w:proofErr w:type="gramStart"/>
+      <w:r>
+        <w:t>Thru</w:t>
+      </w:r>
+      <w:proofErr w:type="gramEnd"/>
     </w:p>
     <w:p/>
     <w:p>
@@ -2687,7 +2862,7 @@
                     </pic:cNvPicPr>
                   </pic:nvPicPr>
                   <pic:blipFill>
-                    <a:blip r:embed="rId53">
+                    <a:blip r:embed="rId72">
                       <a:extLst>
                         <a:ext uri="{28A0092B-C50C-407E-A947-70E740481C1C}">
                           <a14:useLocalDpi xmlns:a14="http://schemas.microsoft.com/office/drawing/2010/main" val="0"/>
@@ -5712,12 +5887,14 @@
           <w:strike/>
         </w:rPr>
       </w:pPr>
+      <w:proofErr w:type="gramStart"/>
       <w:r>
         <w:rPr>
           <w:strike/>
         </w:rPr>
         <w:t>Lane Group Flow?</w:t>
       </w:r>
+      <w:proofErr w:type="gramEnd"/>
     </w:p>
     <w:p/>
     <w:p>
@@ -5784,11 +5961,19 @@
           <w:strike/>
         </w:rPr>
       </w:pPr>
+      <w:proofErr w:type="gramStart"/>
       <w:r>
         <w:rPr>
           <w:strike/>
         </w:rPr>
-        <w:t>distribute the total turning movement volume into two, i.e. volume in each exclusive lane, and volume in the shared lane. Similarly, we</w:t>
+        <w:t>distribute</w:t>
+      </w:r>
+      <w:proofErr w:type="gramEnd"/>
+      <w:r>
+        <w:rPr>
+          <w:strike/>
+        </w:rPr>
+        <w:t xml:space="preserve"> the total turning movement volume into two, i.e. volume in each exclusive lane, and volume in the shared lane. Similarly, we</w:t>
       </w:r>
     </w:p>
     <w:p>
@@ -5840,7 +6025,21 @@
         <w:rPr>
           <w:strike/>
         </w:rPr>
-        <w:t xml:space="preserve">If there exists a turning movement (Left turning or Right turning) that is shared with a Thru movement, with an exclusive lane, </w:t>
+        <w:t xml:space="preserve">If there exists a turning movement (Left turning or Right turning) that is shared with a </w:t>
+      </w:r>
+      <w:proofErr w:type="gramStart"/>
+      <w:r>
+        <w:rPr>
+          <w:strike/>
+        </w:rPr>
+        <w:t>Thru</w:t>
+      </w:r>
+      <w:proofErr w:type="gramEnd"/>
+      <w:r>
+        <w:rPr>
+          <w:strike/>
+        </w:rPr>
+        <w:t xml:space="preserve"> movement, with an exclusive lane, </w:t>
       </w:r>
     </w:p>
     <w:p/>
@@ -12309,85 +12508,85 @@
     </dgm:pt>
   </dgm:ptLst>
   <dgm:cxnLst>
-    <dgm:cxn modelId="{8F63C820-BDC0-45E4-95D5-07837D56D338}" type="presOf" srcId="{FA561A33-866E-4455-8E37-3108826C9072}" destId="{54992AA5-B4BF-4F9B-BFB0-F9B81E531C8F}" srcOrd="0" destOrd="0" presId="urn:microsoft.com/office/officeart/2005/8/layout/hierarchy6"/>
     <dgm:cxn modelId="{6638F43E-BA5B-403E-A1F8-5A55128D0C7A}" srcId="{1A7C2A13-3F92-4489-BE0B-34752B586727}" destId="{213EE5A1-F482-4290-9658-1A8FD10C6CAC}" srcOrd="2" destOrd="0" parTransId="{B977ECDA-F8EC-4D72-8731-7931887176DF}" sibTransId="{FBFE43A2-AB2B-4637-8CCA-B042D401FA57}"/>
-    <dgm:cxn modelId="{A730FB34-CB88-4900-82FB-F23D92506FB6}" type="presOf" srcId="{E864B08C-61C8-4BC7-9AB7-8A8048AC44BA}" destId="{9E3F8EA2-F9EF-4253-9961-52C650B7C3A4}" srcOrd="0" destOrd="0" presId="urn:microsoft.com/office/officeart/2005/8/layout/hierarchy6"/>
-    <dgm:cxn modelId="{EF2AD95C-4AD8-4A5A-A128-E2E051676BFA}" type="presOf" srcId="{FF58E512-34FD-4D09-9F45-22F4DE255C62}" destId="{6B77208A-5E94-49DD-A9D9-4542795659CC}" srcOrd="0" destOrd="0" presId="urn:microsoft.com/office/officeart/2005/8/layout/hierarchy6"/>
-    <dgm:cxn modelId="{56DE7196-0004-43BB-918C-54080A8BBFB0}" type="presOf" srcId="{90451192-A5A4-49F0-BA6B-AC5F2C8EC2B5}" destId="{A2C10C9B-7E73-4E89-BFB3-E38343502BC4}" srcOrd="0" destOrd="0" presId="urn:microsoft.com/office/officeart/2005/8/layout/hierarchy6"/>
+    <dgm:cxn modelId="{4B0F8171-5D55-4A28-A038-8DFEBF09CF34}" type="presOf" srcId="{70A8065D-70DB-469C-8DCF-17AF80737782}" destId="{98FFFC1B-5D32-47F8-9AB9-18455A3B49CC}" srcOrd="0" destOrd="0" presId="urn:microsoft.com/office/officeart/2005/8/layout/hierarchy6"/>
+    <dgm:cxn modelId="{B9E70D8E-F0C1-46C5-A810-FF96DF83E8DF}" type="presOf" srcId="{EB9896B1-C926-4A40-96F4-5F151C305B91}" destId="{8CDA1942-D8BC-4E58-B518-AFF937A18DE3}" srcOrd="0" destOrd="0" presId="urn:microsoft.com/office/officeart/2005/8/layout/hierarchy6"/>
+    <dgm:cxn modelId="{BBBB85DE-EA54-4BC9-8B33-8B1C71016E97}" type="presOf" srcId="{90451192-A5A4-49F0-BA6B-AC5F2C8EC2B5}" destId="{A2C10C9B-7E73-4E89-BFB3-E38343502BC4}" srcOrd="0" destOrd="0" presId="urn:microsoft.com/office/officeart/2005/8/layout/hierarchy6"/>
+    <dgm:cxn modelId="{6A44BD67-0E7E-4DA9-B226-9F80C73125B3}" type="presOf" srcId="{428A7827-8659-4B17-82E3-9D94BFBC6FD3}" destId="{CAE7DC3B-D6A5-482A-B307-DA4E733CFA74}" srcOrd="0" destOrd="0" presId="urn:microsoft.com/office/officeart/2005/8/layout/hierarchy6"/>
     <dgm:cxn modelId="{C353B49B-6740-492D-9705-9E2713C98FEB}" srcId="{B81F66E6-4C7F-43F1-822C-CFD5D9AE9DEF}" destId="{734E5643-67B8-48E5-91D5-E0E248699580}" srcOrd="1" destOrd="0" parTransId="{FF58E512-34FD-4D09-9F45-22F4DE255C62}" sibTransId="{3B53C9CE-5A24-49A8-BEB9-DB9A99A98C1E}"/>
-    <dgm:cxn modelId="{C7506377-6315-431A-935B-D5CA69FD30B7}" type="presOf" srcId="{1A7C2A13-3F92-4489-BE0B-34752B586727}" destId="{42A96415-D572-4D13-9240-AEDF290B66EC}" srcOrd="0" destOrd="0" presId="urn:microsoft.com/office/officeart/2005/8/layout/hierarchy6"/>
-    <dgm:cxn modelId="{FF57953F-3214-400B-A09C-7A61E601BCB4}" type="presOf" srcId="{B81F66E6-4C7F-43F1-822C-CFD5D9AE9DEF}" destId="{DE9747A9-42DA-4776-A36C-7A9F6C617389}" srcOrd="0" destOrd="0" presId="urn:microsoft.com/office/officeart/2005/8/layout/hierarchy6"/>
+    <dgm:cxn modelId="{5F61FB5F-D8E1-41C5-A512-6941931C337D}" type="presOf" srcId="{ADD93D45-221C-48E5-A75C-62909547CCD9}" destId="{945B17F4-A9F9-47EC-9BAD-CBB61922421E}" srcOrd="0" destOrd="0" presId="urn:microsoft.com/office/officeart/2005/8/layout/hierarchy6"/>
+    <dgm:cxn modelId="{18F737CD-438F-4F34-8FD9-7611A21852CF}" type="presOf" srcId="{42080948-A66D-49D4-AA18-A1FAD4A4D599}" destId="{83D23D58-7971-4DB2-AD05-F7C989DC158E}" srcOrd="0" destOrd="0" presId="urn:microsoft.com/office/officeart/2005/8/layout/hierarchy6"/>
+    <dgm:cxn modelId="{36476042-6363-448F-BD92-A12A52ADB055}" type="presOf" srcId="{FF58E512-34FD-4D09-9F45-22F4DE255C62}" destId="{6B77208A-5E94-49DD-A9D9-4542795659CC}" srcOrd="0" destOrd="0" presId="urn:microsoft.com/office/officeart/2005/8/layout/hierarchy6"/>
     <dgm:cxn modelId="{235B2EA0-2662-4E31-82D8-B7D6E9FB1F75}" srcId="{46D15991-8BD7-4FB8-AADA-903251A5D6DC}" destId="{ADD93D45-221C-48E5-A75C-62909547CCD9}" srcOrd="0" destOrd="0" parTransId="{45CCABE7-3988-4878-ABFD-AF4628ACDCF3}" sibTransId="{AFB6C221-ED06-492A-BC3C-37CE4683B522}"/>
-    <dgm:cxn modelId="{F2A178EB-D246-40CC-A9DB-A0480CBB4843}" type="presOf" srcId="{2DBA6918-A466-4FFC-AFD9-6A5D3DA68565}" destId="{EFA90060-6D16-4057-8AF7-FF36B03E5188}" srcOrd="0" destOrd="0" presId="urn:microsoft.com/office/officeart/2005/8/layout/hierarchy6"/>
-    <dgm:cxn modelId="{3DEB7E68-9DA7-42D9-80A2-D8EA3702F60B}" type="presOf" srcId="{4AA39796-9B9B-4057-BF84-63A84904DF73}" destId="{98DD4DC6-3EB0-410C-B520-944F723D7950}" srcOrd="0" destOrd="0" presId="urn:microsoft.com/office/officeart/2005/8/layout/hierarchy6"/>
-    <dgm:cxn modelId="{4981C890-CC7C-4CA6-B245-34221AAC9E18}" type="presOf" srcId="{428A7827-8659-4B17-82E3-9D94BFBC6FD3}" destId="{CAE7DC3B-D6A5-482A-B307-DA4E733CFA74}" srcOrd="0" destOrd="0" presId="urn:microsoft.com/office/officeart/2005/8/layout/hierarchy6"/>
-    <dgm:cxn modelId="{76998C62-94EB-4805-AB99-696B658BB35A}" type="presOf" srcId="{734E5643-67B8-48E5-91D5-E0E248699580}" destId="{32DA1AF3-66C0-4D46-A6B0-504D431B59DC}" srcOrd="0" destOrd="0" presId="urn:microsoft.com/office/officeart/2005/8/layout/hierarchy6"/>
+    <dgm:cxn modelId="{271FBE97-079B-47E8-ABD6-AC89F30AB655}" type="presOf" srcId="{43C530DA-4489-40C5-8D7E-0E7962F3E0CF}" destId="{01E0CBCC-F626-4127-823B-E9695E78E868}" srcOrd="0" destOrd="0" presId="urn:microsoft.com/office/officeart/2005/8/layout/hierarchy6"/>
     <dgm:cxn modelId="{A2BE11B1-5340-472D-A3E8-933DE0387882}" srcId="{ADD93D45-221C-48E5-A75C-62909547CCD9}" destId="{1A7C2A13-3F92-4489-BE0B-34752B586727}" srcOrd="1" destOrd="0" parTransId="{42080948-A66D-49D4-AA18-A1FAD4A4D599}" sibTransId="{2819E0D7-CDB3-4268-BF5A-41D91A050A04}"/>
-    <dgm:cxn modelId="{583D0F6D-AF30-4BB5-906A-9F8568D886CF}" type="presOf" srcId="{B977ECDA-F8EC-4D72-8731-7931887176DF}" destId="{76AA9D7D-264F-4847-8FFD-9FB06A62C1FF}" srcOrd="0" destOrd="0" presId="urn:microsoft.com/office/officeart/2005/8/layout/hierarchy6"/>
+    <dgm:cxn modelId="{194CA07D-A0EF-4072-80C4-0091CF3B00D6}" type="presOf" srcId="{4AA39796-9B9B-4057-BF84-63A84904DF73}" destId="{98DD4DC6-3EB0-410C-B520-944F723D7950}" srcOrd="0" destOrd="0" presId="urn:microsoft.com/office/officeart/2005/8/layout/hierarchy6"/>
     <dgm:cxn modelId="{497533A7-3733-4354-88B9-0403833B5564}" srcId="{1A7C2A13-3F92-4489-BE0B-34752B586727}" destId="{E864B08C-61C8-4BC7-9AB7-8A8048AC44BA}" srcOrd="0" destOrd="0" parTransId="{FA561A33-866E-4455-8E37-3108826C9072}" sibTransId="{4DCDB2FD-0F43-4CB6-9BDB-84E82DA971F9}"/>
-    <dgm:cxn modelId="{7D906E00-D1D3-4898-81AF-6B3F13F126C9}" type="presOf" srcId="{EB9896B1-C926-4A40-96F4-5F151C305B91}" destId="{8CDA1942-D8BC-4E58-B518-AFF937A18DE3}" srcOrd="0" destOrd="0" presId="urn:microsoft.com/office/officeart/2005/8/layout/hierarchy6"/>
-    <dgm:cxn modelId="{CD20BE55-2FA6-4A28-9FBE-82B4FAED4FED}" type="presOf" srcId="{ADD93D45-221C-48E5-A75C-62909547CCD9}" destId="{945B17F4-A9F9-47EC-9BAD-CBB61922421E}" srcOrd="0" destOrd="0" presId="urn:microsoft.com/office/officeart/2005/8/layout/hierarchy6"/>
-    <dgm:cxn modelId="{37C890BB-462F-4D06-9BB2-35B9237F898B}" type="presOf" srcId="{DA692D7E-35B2-4A26-82D1-FF198FE284B8}" destId="{B38CB38D-2FDA-45D4-9DEF-AC51F2532E4D}" srcOrd="0" destOrd="0" presId="urn:microsoft.com/office/officeart/2005/8/layout/hierarchy6"/>
+    <dgm:cxn modelId="{3C180465-AE43-4CF0-BC3F-A254D4CE58C3}" type="presOf" srcId="{B977ECDA-F8EC-4D72-8731-7931887176DF}" destId="{76AA9D7D-264F-4847-8FFD-9FB06A62C1FF}" srcOrd="0" destOrd="0" presId="urn:microsoft.com/office/officeart/2005/8/layout/hierarchy6"/>
+    <dgm:cxn modelId="{E0E29A2C-B545-4E3A-940E-C0B7FC08CC91}" type="presOf" srcId="{213EE5A1-F482-4290-9658-1A8FD10C6CAC}" destId="{FF072ED9-2380-44E2-AD8D-BD8FA42EE025}" srcOrd="0" destOrd="0" presId="urn:microsoft.com/office/officeart/2005/8/layout/hierarchy6"/>
+    <dgm:cxn modelId="{CCDA87DD-7EFE-4D92-9E0A-354094CE6DBD}" type="presOf" srcId="{1A7C2A13-3F92-4489-BE0B-34752B586727}" destId="{42A96415-D572-4D13-9240-AEDF290B66EC}" srcOrd="0" destOrd="0" presId="urn:microsoft.com/office/officeart/2005/8/layout/hierarchy6"/>
+    <dgm:cxn modelId="{0B18AE58-614D-49F4-8A39-1B94997E24C3}" type="presOf" srcId="{46D15991-8BD7-4FB8-AADA-903251A5D6DC}" destId="{2E01BF48-A8E5-4DB2-A4D1-2297B0DE8549}" srcOrd="0" destOrd="0" presId="urn:microsoft.com/office/officeart/2005/8/layout/hierarchy6"/>
     <dgm:cxn modelId="{85C7DD08-E360-4E81-9281-F1F1ED0A04E2}" srcId="{B81F66E6-4C7F-43F1-822C-CFD5D9AE9DEF}" destId="{4AA39796-9B9B-4057-BF84-63A84904DF73}" srcOrd="0" destOrd="0" parTransId="{EB9896B1-C926-4A40-96F4-5F151C305B91}" sibTransId="{E86BEC4D-CA3A-45DE-BD13-F5CC36E4AB35}"/>
-    <dgm:cxn modelId="{A03EE8E2-AC5C-46D3-B5D5-A489AD66B13E}" type="presOf" srcId="{BA1FB55F-E6FC-4C67-ABB6-30E950BF7E8A}" destId="{CEAF64E0-F7B5-43C9-910B-C5CAA51B4311}" srcOrd="0" destOrd="0" presId="urn:microsoft.com/office/officeart/2005/8/layout/hierarchy6"/>
     <dgm:cxn modelId="{AF3A9B1A-5EF2-48B0-9E48-D3F61711403A}" srcId="{1A7C2A13-3F92-4489-BE0B-34752B586727}" destId="{DA692D7E-35B2-4A26-82D1-FF198FE284B8}" srcOrd="1" destOrd="0" parTransId="{2DBA6918-A466-4FFC-AFD9-6A5D3DA68565}" sibTransId="{441E0FA0-ABE3-45A7-AD5A-C6E09AF97226}"/>
-    <dgm:cxn modelId="{042B1077-6414-4DA5-AE40-62B39FB7DD9D}" type="presOf" srcId="{213EE5A1-F482-4290-9658-1A8FD10C6CAC}" destId="{FF072ED9-2380-44E2-AD8D-BD8FA42EE025}" srcOrd="0" destOrd="0" presId="urn:microsoft.com/office/officeart/2005/8/layout/hierarchy6"/>
-    <dgm:cxn modelId="{938C9579-8C4F-4CFF-A886-9A7473D2AE54}" type="presOf" srcId="{43C530DA-4489-40C5-8D7E-0E7962F3E0CF}" destId="{01E0CBCC-F626-4127-823B-E9695E78E868}" srcOrd="0" destOrd="0" presId="urn:microsoft.com/office/officeart/2005/8/layout/hierarchy6"/>
-    <dgm:cxn modelId="{36C9F261-35E9-4CA2-A6E7-682F29455E7E}" type="presOf" srcId="{70A8065D-70DB-469C-8DCF-17AF80737782}" destId="{98FFFC1B-5D32-47F8-9AB9-18455A3B49CC}" srcOrd="0" destOrd="0" presId="urn:microsoft.com/office/officeart/2005/8/layout/hierarchy6"/>
-    <dgm:cxn modelId="{CE2FC4EE-3437-4FC6-B867-CA372B058FCE}" type="presOf" srcId="{A047CBB2-CFC5-4721-8932-93F96A720279}" destId="{889DBCD9-F174-45B8-8EAE-4E9A5F5589BE}" srcOrd="0" destOrd="0" presId="urn:microsoft.com/office/officeart/2005/8/layout/hierarchy6"/>
-    <dgm:cxn modelId="{1202C0DA-600D-4737-B68F-DFD7FD29FDEB}" type="presOf" srcId="{42080948-A66D-49D4-AA18-A1FAD4A4D599}" destId="{83D23D58-7971-4DB2-AD05-F7C989DC158E}" srcOrd="0" destOrd="0" presId="urn:microsoft.com/office/officeart/2005/8/layout/hierarchy6"/>
+    <dgm:cxn modelId="{9DF551A1-7EDA-43B9-83E7-644FDA4AD905}" type="presOf" srcId="{BA1FB55F-E6FC-4C67-ABB6-30E950BF7E8A}" destId="{CEAF64E0-F7B5-43C9-910B-C5CAA51B4311}" srcOrd="0" destOrd="0" presId="urn:microsoft.com/office/officeart/2005/8/layout/hierarchy6"/>
+    <dgm:cxn modelId="{EDA6CB8E-AE55-46F9-9951-8037830B7BC3}" type="presOf" srcId="{B81F66E6-4C7F-43F1-822C-CFD5D9AE9DEF}" destId="{DE9747A9-42DA-4776-A36C-7A9F6C617389}" srcOrd="0" destOrd="0" presId="urn:microsoft.com/office/officeart/2005/8/layout/hierarchy6"/>
+    <dgm:cxn modelId="{31712873-D097-45A9-834C-4B37BCAFA986}" type="presOf" srcId="{A047CBB2-CFC5-4721-8932-93F96A720279}" destId="{889DBCD9-F174-45B8-8EAE-4E9A5F5589BE}" srcOrd="0" destOrd="0" presId="urn:microsoft.com/office/officeart/2005/8/layout/hierarchy6"/>
+    <dgm:cxn modelId="{B697DE97-F1B6-4B48-944C-29331F482A79}" type="presOf" srcId="{E864B08C-61C8-4BC7-9AB7-8A8048AC44BA}" destId="{9E3F8EA2-F9EF-4253-9961-52C650B7C3A4}" srcOrd="0" destOrd="0" presId="urn:microsoft.com/office/officeart/2005/8/layout/hierarchy6"/>
+    <dgm:cxn modelId="{F69B38B9-0959-4088-8539-1CFFAB949E1A}" type="presOf" srcId="{DA692D7E-35B2-4A26-82D1-FF198FE284B8}" destId="{B38CB38D-2FDA-45D4-9DEF-AC51F2532E4D}" srcOrd="0" destOrd="0" presId="urn:microsoft.com/office/officeart/2005/8/layout/hierarchy6"/>
+    <dgm:cxn modelId="{E93BFED4-9E31-45D4-B3B8-DBC01648D522}" type="presOf" srcId="{2DBA6918-A466-4FFC-AFD9-6A5D3DA68565}" destId="{EFA90060-6D16-4057-8AF7-FF36B03E5188}" srcOrd="0" destOrd="0" presId="urn:microsoft.com/office/officeart/2005/8/layout/hierarchy6"/>
+    <dgm:cxn modelId="{C041FF21-E351-4DE4-B2A8-0793C443305C}" type="presOf" srcId="{734E5643-67B8-48E5-91D5-E0E248699580}" destId="{32DA1AF3-66C0-4D46-A6B0-504D431B59DC}" srcOrd="0" destOrd="0" presId="urn:microsoft.com/office/officeart/2005/8/layout/hierarchy6"/>
     <dgm:cxn modelId="{664AF636-B48E-4F0A-9BF5-CE2B7D5D9883}" srcId="{ADD93D45-221C-48E5-A75C-62909547CCD9}" destId="{428A7827-8659-4B17-82E3-9D94BFBC6FD3}" srcOrd="0" destOrd="0" parTransId="{70A8065D-70DB-469C-8DCF-17AF80737782}" sibTransId="{684C6E11-77FF-490F-9C04-AEB0B430174B}"/>
-    <dgm:cxn modelId="{A7F7944D-3A06-40AB-B157-83BB7FDA9B6A}" type="presOf" srcId="{9F76A126-6219-4C30-B14F-784B755A7D8D}" destId="{16986816-9A4F-420B-B762-FE60529C4F98}" srcOrd="0" destOrd="0" presId="urn:microsoft.com/office/officeart/2005/8/layout/hierarchy6"/>
     <dgm:cxn modelId="{600A1BE6-2525-4AEA-A7A1-D8071D128238}" srcId="{428A7827-8659-4B17-82E3-9D94BFBC6FD3}" destId="{9F76A126-6219-4C30-B14F-784B755A7D8D}" srcOrd="1" destOrd="0" parTransId="{A047CBB2-CFC5-4721-8932-93F96A720279}" sibTransId="{0CA0F805-87F3-451B-A226-CC8AC6463B1A}"/>
-    <dgm:cxn modelId="{D8A6E04E-8CB5-4D53-8887-EEFE450E0E09}" type="presOf" srcId="{46D15991-8BD7-4FB8-AADA-903251A5D6DC}" destId="{2E01BF48-A8E5-4DB2-A4D1-2297B0DE8549}" srcOrd="0" destOrd="0" presId="urn:microsoft.com/office/officeart/2005/8/layout/hierarchy6"/>
+    <dgm:cxn modelId="{7C38066E-38A9-4115-9CA5-8C5360F7B174}" type="presOf" srcId="{9F76A126-6219-4C30-B14F-784B755A7D8D}" destId="{16986816-9A4F-420B-B762-FE60529C4F98}" srcOrd="0" destOrd="0" presId="urn:microsoft.com/office/officeart/2005/8/layout/hierarchy6"/>
     <dgm:cxn modelId="{8C859DB7-5B7D-4815-B2DA-B53CEC89B6D8}" srcId="{ADD93D45-221C-48E5-A75C-62909547CCD9}" destId="{B81F66E6-4C7F-43F1-822C-CFD5D9AE9DEF}" srcOrd="2" destOrd="0" parTransId="{90451192-A5A4-49F0-BA6B-AC5F2C8EC2B5}" sibTransId="{3A3FED40-04B1-4DA7-9D2E-305131B101A6}"/>
     <dgm:cxn modelId="{BE117205-7989-4D29-B9EA-CF6DFEC21929}" srcId="{428A7827-8659-4B17-82E3-9D94BFBC6FD3}" destId="{BA1FB55F-E6FC-4C67-ABB6-30E950BF7E8A}" srcOrd="0" destOrd="0" parTransId="{43C530DA-4489-40C5-8D7E-0E7962F3E0CF}" sibTransId="{B20AF630-819C-4098-9E9B-BE0706F7F10F}"/>
-    <dgm:cxn modelId="{8CFC6ED5-639E-4D39-863A-93425EB6B422}" type="presParOf" srcId="{2E01BF48-A8E5-4DB2-A4D1-2297B0DE8549}" destId="{A066068A-1E07-4DFB-983D-A990F8FF7592}" srcOrd="0" destOrd="0" presId="urn:microsoft.com/office/officeart/2005/8/layout/hierarchy6"/>
-    <dgm:cxn modelId="{F4B64B0D-6670-43F2-B4BE-31A371172DDF}" type="presParOf" srcId="{A066068A-1E07-4DFB-983D-A990F8FF7592}" destId="{4933B35A-8536-4E31-AA38-09A08F1CE910}" srcOrd="0" destOrd="0" presId="urn:microsoft.com/office/officeart/2005/8/layout/hierarchy6"/>
-    <dgm:cxn modelId="{3F9C855C-0A0B-4A3D-931F-A691990AC8BF}" type="presParOf" srcId="{4933B35A-8536-4E31-AA38-09A08F1CE910}" destId="{A0744339-11D5-4321-8EEE-659C4EF1D16D}" srcOrd="0" destOrd="0" presId="urn:microsoft.com/office/officeart/2005/8/layout/hierarchy6"/>
-    <dgm:cxn modelId="{E79D71A3-4396-4472-852A-1736E62FF8CC}" type="presParOf" srcId="{A0744339-11D5-4321-8EEE-659C4EF1D16D}" destId="{945B17F4-A9F9-47EC-9BAD-CBB61922421E}" srcOrd="0" destOrd="0" presId="urn:microsoft.com/office/officeart/2005/8/layout/hierarchy6"/>
-    <dgm:cxn modelId="{ECAB160F-58C6-46F5-955E-D1BC737B8903}" type="presParOf" srcId="{A0744339-11D5-4321-8EEE-659C4EF1D16D}" destId="{59C3F01E-CCD7-42C4-9DF8-451DCB28BE47}" srcOrd="1" destOrd="0" presId="urn:microsoft.com/office/officeart/2005/8/layout/hierarchy6"/>
-    <dgm:cxn modelId="{68D2F7C2-40BD-42E2-BD43-62FDC2679BDD}" type="presParOf" srcId="{59C3F01E-CCD7-42C4-9DF8-451DCB28BE47}" destId="{98FFFC1B-5D32-47F8-9AB9-18455A3B49CC}" srcOrd="0" destOrd="0" presId="urn:microsoft.com/office/officeart/2005/8/layout/hierarchy6"/>
-    <dgm:cxn modelId="{4D1F0C97-E20D-4957-BA3D-C9A537EF57B3}" type="presParOf" srcId="{59C3F01E-CCD7-42C4-9DF8-451DCB28BE47}" destId="{4A57B6BC-C0DA-4DC3-B98B-615FC90C28BC}" srcOrd="1" destOrd="0" presId="urn:microsoft.com/office/officeart/2005/8/layout/hierarchy6"/>
-    <dgm:cxn modelId="{538DAEB2-C251-4A88-8D18-AFFEB3468B5E}" type="presParOf" srcId="{4A57B6BC-C0DA-4DC3-B98B-615FC90C28BC}" destId="{CAE7DC3B-D6A5-482A-B307-DA4E733CFA74}" srcOrd="0" destOrd="0" presId="urn:microsoft.com/office/officeart/2005/8/layout/hierarchy6"/>
-    <dgm:cxn modelId="{2F88F9B4-186F-418C-85FE-170D98DC8AD7}" type="presParOf" srcId="{4A57B6BC-C0DA-4DC3-B98B-615FC90C28BC}" destId="{54C40AAE-14C7-461C-B34F-64595A8058C5}" srcOrd="1" destOrd="0" presId="urn:microsoft.com/office/officeart/2005/8/layout/hierarchy6"/>
-    <dgm:cxn modelId="{FE41F7F5-3784-4C0A-A04F-0CE82CEA30B3}" type="presParOf" srcId="{54C40AAE-14C7-461C-B34F-64595A8058C5}" destId="{01E0CBCC-F626-4127-823B-E9695E78E868}" srcOrd="0" destOrd="0" presId="urn:microsoft.com/office/officeart/2005/8/layout/hierarchy6"/>
-    <dgm:cxn modelId="{32A34BF6-50A3-403A-B7C6-2C24A8567B9E}" type="presParOf" srcId="{54C40AAE-14C7-461C-B34F-64595A8058C5}" destId="{EFBFB5E2-5FAE-4994-AEB1-BD607B647949}" srcOrd="1" destOrd="0" presId="urn:microsoft.com/office/officeart/2005/8/layout/hierarchy6"/>
-    <dgm:cxn modelId="{1F9615AC-CD96-442D-825C-0296FF830B3D}" type="presParOf" srcId="{EFBFB5E2-5FAE-4994-AEB1-BD607B647949}" destId="{CEAF64E0-F7B5-43C9-910B-C5CAA51B4311}" srcOrd="0" destOrd="0" presId="urn:microsoft.com/office/officeart/2005/8/layout/hierarchy6"/>
-    <dgm:cxn modelId="{153F0F2D-5B68-4C8D-8C22-8B8B63D54EE4}" type="presParOf" srcId="{EFBFB5E2-5FAE-4994-AEB1-BD607B647949}" destId="{90E07B7A-1A02-4044-AF36-47956CD470D9}" srcOrd="1" destOrd="0" presId="urn:microsoft.com/office/officeart/2005/8/layout/hierarchy6"/>
-    <dgm:cxn modelId="{A89112AE-9DA1-4EA2-866F-E2BB2B9ED82F}" type="presParOf" srcId="{54C40AAE-14C7-461C-B34F-64595A8058C5}" destId="{889DBCD9-F174-45B8-8EAE-4E9A5F5589BE}" srcOrd="2" destOrd="0" presId="urn:microsoft.com/office/officeart/2005/8/layout/hierarchy6"/>
-    <dgm:cxn modelId="{CF2EAF0A-C677-40D5-9FA0-A3211699E437}" type="presParOf" srcId="{54C40AAE-14C7-461C-B34F-64595A8058C5}" destId="{A224ACA8-8527-432F-A82B-902D4291C251}" srcOrd="3" destOrd="0" presId="urn:microsoft.com/office/officeart/2005/8/layout/hierarchy6"/>
-    <dgm:cxn modelId="{4AABE6D5-44FF-4D6F-B11E-84A37DFB8382}" type="presParOf" srcId="{A224ACA8-8527-432F-A82B-902D4291C251}" destId="{16986816-9A4F-420B-B762-FE60529C4F98}" srcOrd="0" destOrd="0" presId="urn:microsoft.com/office/officeart/2005/8/layout/hierarchy6"/>
-    <dgm:cxn modelId="{10CBA7ED-CEDF-43B6-B3E5-8FC89010AD57}" type="presParOf" srcId="{A224ACA8-8527-432F-A82B-902D4291C251}" destId="{D98269E7-7C84-4385-94F8-E33F5DF81984}" srcOrd="1" destOrd="0" presId="urn:microsoft.com/office/officeart/2005/8/layout/hierarchy6"/>
-    <dgm:cxn modelId="{2E78DB24-BD7F-45E9-A176-40B90FDF4F13}" type="presParOf" srcId="{59C3F01E-CCD7-42C4-9DF8-451DCB28BE47}" destId="{83D23D58-7971-4DB2-AD05-F7C989DC158E}" srcOrd="2" destOrd="0" presId="urn:microsoft.com/office/officeart/2005/8/layout/hierarchy6"/>
-    <dgm:cxn modelId="{A9FBABB3-183A-4DBE-BD84-3F2BA34ABA14}" type="presParOf" srcId="{59C3F01E-CCD7-42C4-9DF8-451DCB28BE47}" destId="{512F9D84-04B0-45EC-8BF3-8D0792D3A5D0}" srcOrd="3" destOrd="0" presId="urn:microsoft.com/office/officeart/2005/8/layout/hierarchy6"/>
-    <dgm:cxn modelId="{A9A2C036-8BDA-4FA8-A8FD-4DA2A0D9D5FE}" type="presParOf" srcId="{512F9D84-04B0-45EC-8BF3-8D0792D3A5D0}" destId="{42A96415-D572-4D13-9240-AEDF290B66EC}" srcOrd="0" destOrd="0" presId="urn:microsoft.com/office/officeart/2005/8/layout/hierarchy6"/>
-    <dgm:cxn modelId="{BCCB12B3-D8D1-4A28-BE10-8CB04056C7C8}" type="presParOf" srcId="{512F9D84-04B0-45EC-8BF3-8D0792D3A5D0}" destId="{32753B4B-13A8-43C8-9EE3-F2F9F1DC972C}" srcOrd="1" destOrd="0" presId="urn:microsoft.com/office/officeart/2005/8/layout/hierarchy6"/>
-    <dgm:cxn modelId="{B452463F-1F82-4BE5-A4C8-E1018F56E3F7}" type="presParOf" srcId="{32753B4B-13A8-43C8-9EE3-F2F9F1DC972C}" destId="{54992AA5-B4BF-4F9B-BFB0-F9B81E531C8F}" srcOrd="0" destOrd="0" presId="urn:microsoft.com/office/officeart/2005/8/layout/hierarchy6"/>
-    <dgm:cxn modelId="{CD5BE1A6-37AE-46A7-B10E-06F66E68A187}" type="presParOf" srcId="{32753B4B-13A8-43C8-9EE3-F2F9F1DC972C}" destId="{D38D1828-025F-4287-B54C-F9C619A7B17D}" srcOrd="1" destOrd="0" presId="urn:microsoft.com/office/officeart/2005/8/layout/hierarchy6"/>
-    <dgm:cxn modelId="{0200F93F-3131-4360-BE95-973752206D7F}" type="presParOf" srcId="{D38D1828-025F-4287-B54C-F9C619A7B17D}" destId="{9E3F8EA2-F9EF-4253-9961-52C650B7C3A4}" srcOrd="0" destOrd="0" presId="urn:microsoft.com/office/officeart/2005/8/layout/hierarchy6"/>
-    <dgm:cxn modelId="{728A66C9-1520-4A5E-9943-49C860EFD0F7}" type="presParOf" srcId="{D38D1828-025F-4287-B54C-F9C619A7B17D}" destId="{D9487ED6-2CE4-499E-95EB-E3AA038E0168}" srcOrd="1" destOrd="0" presId="urn:microsoft.com/office/officeart/2005/8/layout/hierarchy6"/>
-    <dgm:cxn modelId="{72F0C734-DFE6-4127-9CE8-B02577E9EAB3}" type="presParOf" srcId="{32753B4B-13A8-43C8-9EE3-F2F9F1DC972C}" destId="{EFA90060-6D16-4057-8AF7-FF36B03E5188}" srcOrd="2" destOrd="0" presId="urn:microsoft.com/office/officeart/2005/8/layout/hierarchy6"/>
-    <dgm:cxn modelId="{7B114FAD-8DCC-4D5A-ADA7-85A8572D3B48}" type="presParOf" srcId="{32753B4B-13A8-43C8-9EE3-F2F9F1DC972C}" destId="{214D26CB-C58D-455A-95CF-6CE31457F339}" srcOrd="3" destOrd="0" presId="urn:microsoft.com/office/officeart/2005/8/layout/hierarchy6"/>
-    <dgm:cxn modelId="{3BF88C30-48C9-4611-B556-880C3EAF6628}" type="presParOf" srcId="{214D26CB-C58D-455A-95CF-6CE31457F339}" destId="{B38CB38D-2FDA-45D4-9DEF-AC51F2532E4D}" srcOrd="0" destOrd="0" presId="urn:microsoft.com/office/officeart/2005/8/layout/hierarchy6"/>
-    <dgm:cxn modelId="{60DD10E2-D78E-4C3A-8927-D0CFD3AC81F2}" type="presParOf" srcId="{214D26CB-C58D-455A-95CF-6CE31457F339}" destId="{11BA8030-044F-44DD-992A-31348BF91BAF}" srcOrd="1" destOrd="0" presId="urn:microsoft.com/office/officeart/2005/8/layout/hierarchy6"/>
-    <dgm:cxn modelId="{BD73E57A-AF5A-4F37-B46D-C4135CF35A09}" type="presParOf" srcId="{32753B4B-13A8-43C8-9EE3-F2F9F1DC972C}" destId="{76AA9D7D-264F-4847-8FFD-9FB06A62C1FF}" srcOrd="4" destOrd="0" presId="urn:microsoft.com/office/officeart/2005/8/layout/hierarchy6"/>
-    <dgm:cxn modelId="{74147FC7-E295-44E0-A89C-AB8AC5395944}" type="presParOf" srcId="{32753B4B-13A8-43C8-9EE3-F2F9F1DC972C}" destId="{1F3C7957-1ECD-485E-BDDD-6B1E04434442}" srcOrd="5" destOrd="0" presId="urn:microsoft.com/office/officeart/2005/8/layout/hierarchy6"/>
-    <dgm:cxn modelId="{E64E635D-C2DE-4B5F-A708-B540297BA5CD}" type="presParOf" srcId="{1F3C7957-1ECD-485E-BDDD-6B1E04434442}" destId="{FF072ED9-2380-44E2-AD8D-BD8FA42EE025}" srcOrd="0" destOrd="0" presId="urn:microsoft.com/office/officeart/2005/8/layout/hierarchy6"/>
-    <dgm:cxn modelId="{82F8E216-5C5C-466C-BBF5-CDCF466FA36A}" type="presParOf" srcId="{1F3C7957-1ECD-485E-BDDD-6B1E04434442}" destId="{ED0A44F9-03BF-47FA-8F12-F0B9D5ACFF87}" srcOrd="1" destOrd="0" presId="urn:microsoft.com/office/officeart/2005/8/layout/hierarchy6"/>
-    <dgm:cxn modelId="{DBD1CB63-C412-4BDD-AE67-261F3E96ECAE}" type="presParOf" srcId="{59C3F01E-CCD7-42C4-9DF8-451DCB28BE47}" destId="{A2C10C9B-7E73-4E89-BFB3-E38343502BC4}" srcOrd="4" destOrd="0" presId="urn:microsoft.com/office/officeart/2005/8/layout/hierarchy6"/>
-    <dgm:cxn modelId="{BA7C0F99-26B9-4794-9597-9D0F8ED66705}" type="presParOf" srcId="{59C3F01E-CCD7-42C4-9DF8-451DCB28BE47}" destId="{4AF5C8FC-E978-4D6A-949E-0AC6C6C60A81}" srcOrd="5" destOrd="0" presId="urn:microsoft.com/office/officeart/2005/8/layout/hierarchy6"/>
-    <dgm:cxn modelId="{866FAEBD-EF58-49CF-93DB-AA16F185077A}" type="presParOf" srcId="{4AF5C8FC-E978-4D6A-949E-0AC6C6C60A81}" destId="{DE9747A9-42DA-4776-A36C-7A9F6C617389}" srcOrd="0" destOrd="0" presId="urn:microsoft.com/office/officeart/2005/8/layout/hierarchy6"/>
-    <dgm:cxn modelId="{2479BC46-2F2B-4394-B2FF-6783776F46C7}" type="presParOf" srcId="{4AF5C8FC-E978-4D6A-949E-0AC6C6C60A81}" destId="{F1B2A2C1-58F6-44DE-AD64-4D1635E0E06C}" srcOrd="1" destOrd="0" presId="urn:microsoft.com/office/officeart/2005/8/layout/hierarchy6"/>
-    <dgm:cxn modelId="{A66C6E13-07E1-4B86-9330-483A292299E7}" type="presParOf" srcId="{F1B2A2C1-58F6-44DE-AD64-4D1635E0E06C}" destId="{8CDA1942-D8BC-4E58-B518-AFF937A18DE3}" srcOrd="0" destOrd="0" presId="urn:microsoft.com/office/officeart/2005/8/layout/hierarchy6"/>
-    <dgm:cxn modelId="{46993EC3-B83E-46D6-A199-F4D1FE8E26B0}" type="presParOf" srcId="{F1B2A2C1-58F6-44DE-AD64-4D1635E0E06C}" destId="{BF6E0D0C-A446-444A-BBA5-8C69A15F2904}" srcOrd="1" destOrd="0" presId="urn:microsoft.com/office/officeart/2005/8/layout/hierarchy6"/>
-    <dgm:cxn modelId="{9ADC4866-B519-493C-80AC-5FFBADE414C2}" type="presParOf" srcId="{BF6E0D0C-A446-444A-BBA5-8C69A15F2904}" destId="{98DD4DC6-3EB0-410C-B520-944F723D7950}" srcOrd="0" destOrd="0" presId="urn:microsoft.com/office/officeart/2005/8/layout/hierarchy6"/>
-    <dgm:cxn modelId="{869105CB-DE5D-47C7-B7B8-ED79C3A3428D}" type="presParOf" srcId="{BF6E0D0C-A446-444A-BBA5-8C69A15F2904}" destId="{0CED7497-D2BA-4EE2-85C2-69E08FF33A2B}" srcOrd="1" destOrd="0" presId="urn:microsoft.com/office/officeart/2005/8/layout/hierarchy6"/>
-    <dgm:cxn modelId="{D92F7447-2471-4A5F-8D3A-3A79A44F2ACE}" type="presParOf" srcId="{F1B2A2C1-58F6-44DE-AD64-4D1635E0E06C}" destId="{6B77208A-5E94-49DD-A9D9-4542795659CC}" srcOrd="2" destOrd="0" presId="urn:microsoft.com/office/officeart/2005/8/layout/hierarchy6"/>
-    <dgm:cxn modelId="{6B78070D-7129-4C6F-BBE5-740C266016EB}" type="presParOf" srcId="{F1B2A2C1-58F6-44DE-AD64-4D1635E0E06C}" destId="{07548322-0B96-41DA-86F7-CEE02CEB9A7A}" srcOrd="3" destOrd="0" presId="urn:microsoft.com/office/officeart/2005/8/layout/hierarchy6"/>
-    <dgm:cxn modelId="{9A1B960C-C827-4B7A-9836-BE36334C660E}" type="presParOf" srcId="{07548322-0B96-41DA-86F7-CEE02CEB9A7A}" destId="{32DA1AF3-66C0-4D46-A6B0-504D431B59DC}" srcOrd="0" destOrd="0" presId="urn:microsoft.com/office/officeart/2005/8/layout/hierarchy6"/>
-    <dgm:cxn modelId="{1DD062C8-CA9D-4ABB-9C12-AB8AD9E15B87}" type="presParOf" srcId="{07548322-0B96-41DA-86F7-CEE02CEB9A7A}" destId="{7367713D-5729-4BC2-A4B4-DD207B32A0F8}" srcOrd="1" destOrd="0" presId="urn:microsoft.com/office/officeart/2005/8/layout/hierarchy6"/>
-    <dgm:cxn modelId="{0AB5D2F0-0648-4570-B79C-52A009993E15}" type="presParOf" srcId="{2E01BF48-A8E5-4DB2-A4D1-2297B0DE8549}" destId="{81965C31-BD30-48B6-B188-217B42F4C43C}" srcOrd="1" destOrd="0" presId="urn:microsoft.com/office/officeart/2005/8/layout/hierarchy6"/>
+    <dgm:cxn modelId="{84BF3B19-B4FE-4287-9DE8-681CE46BD77B}" type="presOf" srcId="{FA561A33-866E-4455-8E37-3108826C9072}" destId="{54992AA5-B4BF-4F9B-BFB0-F9B81E531C8F}" srcOrd="0" destOrd="0" presId="urn:microsoft.com/office/officeart/2005/8/layout/hierarchy6"/>
+    <dgm:cxn modelId="{CAAB5D3E-A30C-4130-8F64-137EB81EABD1}" type="presParOf" srcId="{2E01BF48-A8E5-4DB2-A4D1-2297B0DE8549}" destId="{A066068A-1E07-4DFB-983D-A990F8FF7592}" srcOrd="0" destOrd="0" presId="urn:microsoft.com/office/officeart/2005/8/layout/hierarchy6"/>
+    <dgm:cxn modelId="{FC9ED450-2553-4962-BD91-0EE53D3BE8BE}" type="presParOf" srcId="{A066068A-1E07-4DFB-983D-A990F8FF7592}" destId="{4933B35A-8536-4E31-AA38-09A08F1CE910}" srcOrd="0" destOrd="0" presId="urn:microsoft.com/office/officeart/2005/8/layout/hierarchy6"/>
+    <dgm:cxn modelId="{815097B8-F9A7-49AD-9B96-3AD203E044BE}" type="presParOf" srcId="{4933B35A-8536-4E31-AA38-09A08F1CE910}" destId="{A0744339-11D5-4321-8EEE-659C4EF1D16D}" srcOrd="0" destOrd="0" presId="urn:microsoft.com/office/officeart/2005/8/layout/hierarchy6"/>
+    <dgm:cxn modelId="{1A8E1DE8-B719-454C-BBE1-621EBCA4B933}" type="presParOf" srcId="{A0744339-11D5-4321-8EEE-659C4EF1D16D}" destId="{945B17F4-A9F9-47EC-9BAD-CBB61922421E}" srcOrd="0" destOrd="0" presId="urn:microsoft.com/office/officeart/2005/8/layout/hierarchy6"/>
+    <dgm:cxn modelId="{4600F3CD-CC3B-4058-BE7C-027053129442}" type="presParOf" srcId="{A0744339-11D5-4321-8EEE-659C4EF1D16D}" destId="{59C3F01E-CCD7-42C4-9DF8-451DCB28BE47}" srcOrd="1" destOrd="0" presId="urn:microsoft.com/office/officeart/2005/8/layout/hierarchy6"/>
+    <dgm:cxn modelId="{D2F964B1-4DA9-467E-B76E-F48515A01E77}" type="presParOf" srcId="{59C3F01E-CCD7-42C4-9DF8-451DCB28BE47}" destId="{98FFFC1B-5D32-47F8-9AB9-18455A3B49CC}" srcOrd="0" destOrd="0" presId="urn:microsoft.com/office/officeart/2005/8/layout/hierarchy6"/>
+    <dgm:cxn modelId="{1766E13A-BFF9-4840-8D7E-4717799FA959}" type="presParOf" srcId="{59C3F01E-CCD7-42C4-9DF8-451DCB28BE47}" destId="{4A57B6BC-C0DA-4DC3-B98B-615FC90C28BC}" srcOrd="1" destOrd="0" presId="urn:microsoft.com/office/officeart/2005/8/layout/hierarchy6"/>
+    <dgm:cxn modelId="{2608E06B-5CA0-4616-95FF-EE9222891787}" type="presParOf" srcId="{4A57B6BC-C0DA-4DC3-B98B-615FC90C28BC}" destId="{CAE7DC3B-D6A5-482A-B307-DA4E733CFA74}" srcOrd="0" destOrd="0" presId="urn:microsoft.com/office/officeart/2005/8/layout/hierarchy6"/>
+    <dgm:cxn modelId="{B9E08011-804C-4A50-96BB-8A4F9FCE0FFE}" type="presParOf" srcId="{4A57B6BC-C0DA-4DC3-B98B-615FC90C28BC}" destId="{54C40AAE-14C7-461C-B34F-64595A8058C5}" srcOrd="1" destOrd="0" presId="urn:microsoft.com/office/officeart/2005/8/layout/hierarchy6"/>
+    <dgm:cxn modelId="{9EC58AB1-C2F9-4FFE-89BE-4FF7C684333D}" type="presParOf" srcId="{54C40AAE-14C7-461C-B34F-64595A8058C5}" destId="{01E0CBCC-F626-4127-823B-E9695E78E868}" srcOrd="0" destOrd="0" presId="urn:microsoft.com/office/officeart/2005/8/layout/hierarchy6"/>
+    <dgm:cxn modelId="{77A65226-3612-49BB-BAE5-C5D5DCF39892}" type="presParOf" srcId="{54C40AAE-14C7-461C-B34F-64595A8058C5}" destId="{EFBFB5E2-5FAE-4994-AEB1-BD607B647949}" srcOrd="1" destOrd="0" presId="urn:microsoft.com/office/officeart/2005/8/layout/hierarchy6"/>
+    <dgm:cxn modelId="{F1B7FCC8-5C9F-47C3-9EC2-A49FAD50644D}" type="presParOf" srcId="{EFBFB5E2-5FAE-4994-AEB1-BD607B647949}" destId="{CEAF64E0-F7B5-43C9-910B-C5CAA51B4311}" srcOrd="0" destOrd="0" presId="urn:microsoft.com/office/officeart/2005/8/layout/hierarchy6"/>
+    <dgm:cxn modelId="{5BFE77C9-F876-45E6-9339-BD1688C82703}" type="presParOf" srcId="{EFBFB5E2-5FAE-4994-AEB1-BD607B647949}" destId="{90E07B7A-1A02-4044-AF36-47956CD470D9}" srcOrd="1" destOrd="0" presId="urn:microsoft.com/office/officeart/2005/8/layout/hierarchy6"/>
+    <dgm:cxn modelId="{3CD13A9D-6FD3-4A07-939F-DF977A90C587}" type="presParOf" srcId="{54C40AAE-14C7-461C-B34F-64595A8058C5}" destId="{889DBCD9-F174-45B8-8EAE-4E9A5F5589BE}" srcOrd="2" destOrd="0" presId="urn:microsoft.com/office/officeart/2005/8/layout/hierarchy6"/>
+    <dgm:cxn modelId="{C288C0C4-2D5B-4E6C-B909-340EEC9BAB07}" type="presParOf" srcId="{54C40AAE-14C7-461C-B34F-64595A8058C5}" destId="{A224ACA8-8527-432F-A82B-902D4291C251}" srcOrd="3" destOrd="0" presId="urn:microsoft.com/office/officeart/2005/8/layout/hierarchy6"/>
+    <dgm:cxn modelId="{F4B37786-6065-4174-8D39-CBD25D5728B2}" type="presParOf" srcId="{A224ACA8-8527-432F-A82B-902D4291C251}" destId="{16986816-9A4F-420B-B762-FE60529C4F98}" srcOrd="0" destOrd="0" presId="urn:microsoft.com/office/officeart/2005/8/layout/hierarchy6"/>
+    <dgm:cxn modelId="{EFB604E5-1F88-4A80-9CE1-89C22A66910F}" type="presParOf" srcId="{A224ACA8-8527-432F-A82B-902D4291C251}" destId="{D98269E7-7C84-4385-94F8-E33F5DF81984}" srcOrd="1" destOrd="0" presId="urn:microsoft.com/office/officeart/2005/8/layout/hierarchy6"/>
+    <dgm:cxn modelId="{45447975-771F-480D-852E-AD5E6EEC7DCE}" type="presParOf" srcId="{59C3F01E-CCD7-42C4-9DF8-451DCB28BE47}" destId="{83D23D58-7971-4DB2-AD05-F7C989DC158E}" srcOrd="2" destOrd="0" presId="urn:microsoft.com/office/officeart/2005/8/layout/hierarchy6"/>
+    <dgm:cxn modelId="{2EE4583A-0D8B-4CC2-9DD5-322CE87CB30C}" type="presParOf" srcId="{59C3F01E-CCD7-42C4-9DF8-451DCB28BE47}" destId="{512F9D84-04B0-45EC-8BF3-8D0792D3A5D0}" srcOrd="3" destOrd="0" presId="urn:microsoft.com/office/officeart/2005/8/layout/hierarchy6"/>
+    <dgm:cxn modelId="{A3F79B09-67A0-4C5D-BD2B-ECA9625E15BC}" type="presParOf" srcId="{512F9D84-04B0-45EC-8BF3-8D0792D3A5D0}" destId="{42A96415-D572-4D13-9240-AEDF290B66EC}" srcOrd="0" destOrd="0" presId="urn:microsoft.com/office/officeart/2005/8/layout/hierarchy6"/>
+    <dgm:cxn modelId="{6CAD0A4F-33FE-4451-A9DA-0262D4956699}" type="presParOf" srcId="{512F9D84-04B0-45EC-8BF3-8D0792D3A5D0}" destId="{32753B4B-13A8-43C8-9EE3-F2F9F1DC972C}" srcOrd="1" destOrd="0" presId="urn:microsoft.com/office/officeart/2005/8/layout/hierarchy6"/>
+    <dgm:cxn modelId="{2EAD8FF6-17DC-409F-85ED-C2553CF64261}" type="presParOf" srcId="{32753B4B-13A8-43C8-9EE3-F2F9F1DC972C}" destId="{54992AA5-B4BF-4F9B-BFB0-F9B81E531C8F}" srcOrd="0" destOrd="0" presId="urn:microsoft.com/office/officeart/2005/8/layout/hierarchy6"/>
+    <dgm:cxn modelId="{AAE72858-7E30-4B78-8B25-D3A2EA79ABFF}" type="presParOf" srcId="{32753B4B-13A8-43C8-9EE3-F2F9F1DC972C}" destId="{D38D1828-025F-4287-B54C-F9C619A7B17D}" srcOrd="1" destOrd="0" presId="urn:microsoft.com/office/officeart/2005/8/layout/hierarchy6"/>
+    <dgm:cxn modelId="{F50E5906-1942-4EE9-8A13-C4108A0360C9}" type="presParOf" srcId="{D38D1828-025F-4287-B54C-F9C619A7B17D}" destId="{9E3F8EA2-F9EF-4253-9961-52C650B7C3A4}" srcOrd="0" destOrd="0" presId="urn:microsoft.com/office/officeart/2005/8/layout/hierarchy6"/>
+    <dgm:cxn modelId="{889EF470-E8B3-49BA-B2F4-8E6D5AF28463}" type="presParOf" srcId="{D38D1828-025F-4287-B54C-F9C619A7B17D}" destId="{D9487ED6-2CE4-499E-95EB-E3AA038E0168}" srcOrd="1" destOrd="0" presId="urn:microsoft.com/office/officeart/2005/8/layout/hierarchy6"/>
+    <dgm:cxn modelId="{BDE558DD-951A-45D6-8C9F-FBA0C08A30BD}" type="presParOf" srcId="{32753B4B-13A8-43C8-9EE3-F2F9F1DC972C}" destId="{EFA90060-6D16-4057-8AF7-FF36B03E5188}" srcOrd="2" destOrd="0" presId="urn:microsoft.com/office/officeart/2005/8/layout/hierarchy6"/>
+    <dgm:cxn modelId="{4D5FA9FD-281F-4AF6-BBB2-8F7F2FEE207D}" type="presParOf" srcId="{32753B4B-13A8-43C8-9EE3-F2F9F1DC972C}" destId="{214D26CB-C58D-455A-95CF-6CE31457F339}" srcOrd="3" destOrd="0" presId="urn:microsoft.com/office/officeart/2005/8/layout/hierarchy6"/>
+    <dgm:cxn modelId="{977D3BF0-BAF3-4942-83E3-BCB7D752A09A}" type="presParOf" srcId="{214D26CB-C58D-455A-95CF-6CE31457F339}" destId="{B38CB38D-2FDA-45D4-9DEF-AC51F2532E4D}" srcOrd="0" destOrd="0" presId="urn:microsoft.com/office/officeart/2005/8/layout/hierarchy6"/>
+    <dgm:cxn modelId="{53E44DF7-300C-44D2-91D6-0615C61A5BBD}" type="presParOf" srcId="{214D26CB-C58D-455A-95CF-6CE31457F339}" destId="{11BA8030-044F-44DD-992A-31348BF91BAF}" srcOrd="1" destOrd="0" presId="urn:microsoft.com/office/officeart/2005/8/layout/hierarchy6"/>
+    <dgm:cxn modelId="{7BDBD2D6-ACCD-462D-AF35-3C43F21965A7}" type="presParOf" srcId="{32753B4B-13A8-43C8-9EE3-F2F9F1DC972C}" destId="{76AA9D7D-264F-4847-8FFD-9FB06A62C1FF}" srcOrd="4" destOrd="0" presId="urn:microsoft.com/office/officeart/2005/8/layout/hierarchy6"/>
+    <dgm:cxn modelId="{509B3BE2-19C5-4EDC-8087-809388DF5194}" type="presParOf" srcId="{32753B4B-13A8-43C8-9EE3-F2F9F1DC972C}" destId="{1F3C7957-1ECD-485E-BDDD-6B1E04434442}" srcOrd="5" destOrd="0" presId="urn:microsoft.com/office/officeart/2005/8/layout/hierarchy6"/>
+    <dgm:cxn modelId="{6EC4A776-CDAD-4A21-BB5D-413BBFD813BF}" type="presParOf" srcId="{1F3C7957-1ECD-485E-BDDD-6B1E04434442}" destId="{FF072ED9-2380-44E2-AD8D-BD8FA42EE025}" srcOrd="0" destOrd="0" presId="urn:microsoft.com/office/officeart/2005/8/layout/hierarchy6"/>
+    <dgm:cxn modelId="{6792DAA0-E405-4D25-A148-535C404F5037}" type="presParOf" srcId="{1F3C7957-1ECD-485E-BDDD-6B1E04434442}" destId="{ED0A44F9-03BF-47FA-8F12-F0B9D5ACFF87}" srcOrd="1" destOrd="0" presId="urn:microsoft.com/office/officeart/2005/8/layout/hierarchy6"/>
+    <dgm:cxn modelId="{CD4CDEC2-B230-4914-A4E5-6C7EC3D8F048}" type="presParOf" srcId="{59C3F01E-CCD7-42C4-9DF8-451DCB28BE47}" destId="{A2C10C9B-7E73-4E89-BFB3-E38343502BC4}" srcOrd="4" destOrd="0" presId="urn:microsoft.com/office/officeart/2005/8/layout/hierarchy6"/>
+    <dgm:cxn modelId="{04BA5A03-3D23-4C80-9B81-3BE4BCF6873E}" type="presParOf" srcId="{59C3F01E-CCD7-42C4-9DF8-451DCB28BE47}" destId="{4AF5C8FC-E978-4D6A-949E-0AC6C6C60A81}" srcOrd="5" destOrd="0" presId="urn:microsoft.com/office/officeart/2005/8/layout/hierarchy6"/>
+    <dgm:cxn modelId="{C7B8151D-D164-4BE0-A175-0AD2D1887E97}" type="presParOf" srcId="{4AF5C8FC-E978-4D6A-949E-0AC6C6C60A81}" destId="{DE9747A9-42DA-4776-A36C-7A9F6C617389}" srcOrd="0" destOrd="0" presId="urn:microsoft.com/office/officeart/2005/8/layout/hierarchy6"/>
+    <dgm:cxn modelId="{CE26A500-B510-4086-85BF-F2CC97851F16}" type="presParOf" srcId="{4AF5C8FC-E978-4D6A-949E-0AC6C6C60A81}" destId="{F1B2A2C1-58F6-44DE-AD64-4D1635E0E06C}" srcOrd="1" destOrd="0" presId="urn:microsoft.com/office/officeart/2005/8/layout/hierarchy6"/>
+    <dgm:cxn modelId="{38C524D4-6BA8-4E75-AD20-486CC92EB6B6}" type="presParOf" srcId="{F1B2A2C1-58F6-44DE-AD64-4D1635E0E06C}" destId="{8CDA1942-D8BC-4E58-B518-AFF937A18DE3}" srcOrd="0" destOrd="0" presId="urn:microsoft.com/office/officeart/2005/8/layout/hierarchy6"/>
+    <dgm:cxn modelId="{143645E4-9874-4118-BCA3-63BBA3A69ED5}" type="presParOf" srcId="{F1B2A2C1-58F6-44DE-AD64-4D1635E0E06C}" destId="{BF6E0D0C-A446-444A-BBA5-8C69A15F2904}" srcOrd="1" destOrd="0" presId="urn:microsoft.com/office/officeart/2005/8/layout/hierarchy6"/>
+    <dgm:cxn modelId="{FD522944-C107-4572-A401-5C02BB2F07BB}" type="presParOf" srcId="{BF6E0D0C-A446-444A-BBA5-8C69A15F2904}" destId="{98DD4DC6-3EB0-410C-B520-944F723D7950}" srcOrd="0" destOrd="0" presId="urn:microsoft.com/office/officeart/2005/8/layout/hierarchy6"/>
+    <dgm:cxn modelId="{6A0A73DA-A343-4FEE-BE7E-C43C775AE9DF}" type="presParOf" srcId="{BF6E0D0C-A446-444A-BBA5-8C69A15F2904}" destId="{0CED7497-D2BA-4EE2-85C2-69E08FF33A2B}" srcOrd="1" destOrd="0" presId="urn:microsoft.com/office/officeart/2005/8/layout/hierarchy6"/>
+    <dgm:cxn modelId="{0F3FBE77-CF39-4531-B8A8-9205247120A4}" type="presParOf" srcId="{F1B2A2C1-58F6-44DE-AD64-4D1635E0E06C}" destId="{6B77208A-5E94-49DD-A9D9-4542795659CC}" srcOrd="2" destOrd="0" presId="urn:microsoft.com/office/officeart/2005/8/layout/hierarchy6"/>
+    <dgm:cxn modelId="{7C31B5F0-3406-4709-B918-41974C1F2CF5}" type="presParOf" srcId="{F1B2A2C1-58F6-44DE-AD64-4D1635E0E06C}" destId="{07548322-0B96-41DA-86F7-CEE02CEB9A7A}" srcOrd="3" destOrd="0" presId="urn:microsoft.com/office/officeart/2005/8/layout/hierarchy6"/>
+    <dgm:cxn modelId="{345C86EF-0F77-4C7A-9D49-C7339356BB12}" type="presParOf" srcId="{07548322-0B96-41DA-86F7-CEE02CEB9A7A}" destId="{32DA1AF3-66C0-4D46-A6B0-504D431B59DC}" srcOrd="0" destOrd="0" presId="urn:microsoft.com/office/officeart/2005/8/layout/hierarchy6"/>
+    <dgm:cxn modelId="{6CD3257A-C347-4178-8B5A-FFAB8F40777F}" type="presParOf" srcId="{07548322-0B96-41DA-86F7-CEE02CEB9A7A}" destId="{7367713D-5729-4BC2-A4B4-DD207B32A0F8}" srcOrd="1" destOrd="0" presId="urn:microsoft.com/office/officeart/2005/8/layout/hierarchy6"/>
+    <dgm:cxn modelId="{8F388C71-5386-4118-8302-EB39EC6201DF}" type="presParOf" srcId="{2E01BF48-A8E5-4DB2-A4D1-2297B0DE8549}" destId="{81965C31-BD30-48B6-B188-217B42F4C43C}" srcOrd="1" destOrd="0" presId="urn:microsoft.com/office/officeart/2005/8/layout/hierarchy6"/>
   </dgm:cxnLst>
   <dgm:bg/>
   <dgm:whole/>
@@ -12582,14 +12781,14 @@
     <dgm:cxn modelId="{53DA4FFA-BC46-489E-8BEC-ED27FD6CC681}" srcId="{925A2C79-F0E6-4F60-AE16-7DCF5DC238D9}" destId="{E9C9ACA1-E30F-4DD6-843B-4B6F6B4E0017}" srcOrd="1" destOrd="0" parTransId="{D12D8C92-6C49-47F9-9A71-38ADE9EFC33F}" sibTransId="{AC398072-8994-47A6-A4B4-F52D06CD46C9}"/>
     <dgm:cxn modelId="{EF6D9185-22C4-4111-B162-8C8E086FD572}" srcId="{925A2C79-F0E6-4F60-AE16-7DCF5DC238D9}" destId="{8576229A-6642-4BE7-9A15-805F1501FC17}" srcOrd="0" destOrd="0" parTransId="{CB1BB5CE-F9F2-4261-9F18-1E9045B98E31}" sibTransId="{88399536-AA1A-47EE-BF1D-CFCF20EB1D20}"/>
     <dgm:cxn modelId="{9218AA2A-0484-489C-B90D-01C7BA60D7A3}" srcId="{925A2C79-F0E6-4F60-AE16-7DCF5DC238D9}" destId="{AB37E382-54E7-45EF-B322-C796C86144FB}" srcOrd="2" destOrd="0" parTransId="{08CBD481-E17B-4056-8117-EE7687CEA499}" sibTransId="{5340BB46-E029-444A-A539-28E7464D7502}"/>
-    <dgm:cxn modelId="{7AFA9CA7-7B22-4907-8C58-2CD30B3841F5}" type="presOf" srcId="{925A2C79-F0E6-4F60-AE16-7DCF5DC238D9}" destId="{50E6BDC2-9A36-4EA6-9A80-FD4810F32A95}" srcOrd="0" destOrd="0" presId="urn:microsoft.com/office/officeart/2005/8/layout/arrow3"/>
-    <dgm:cxn modelId="{1ED07B16-148A-422B-8CED-35139C408FBF}" type="presOf" srcId="{8576229A-6642-4BE7-9A15-805F1501FC17}" destId="{B27F3EA7-59AA-4317-8A9B-BF09F8B46F7D}" srcOrd="0" destOrd="0" presId="urn:microsoft.com/office/officeart/2005/8/layout/arrow3"/>
-    <dgm:cxn modelId="{43546B46-2352-48ED-9B0D-01D57292FDD8}" type="presOf" srcId="{E9C9ACA1-E30F-4DD6-843B-4B6F6B4E0017}" destId="{655C26FD-7A42-4CC8-9EE1-0CA50CE179B9}" srcOrd="0" destOrd="0" presId="urn:microsoft.com/office/officeart/2005/8/layout/arrow3"/>
-    <dgm:cxn modelId="{4C00707E-74BD-4C30-AFFE-B7BF1DB03D6C}" type="presParOf" srcId="{50E6BDC2-9A36-4EA6-9A80-FD4810F32A95}" destId="{FAA4A122-2A8D-4614-A795-9806FE131622}" srcOrd="0" destOrd="0" presId="urn:microsoft.com/office/officeart/2005/8/layout/arrow3"/>
-    <dgm:cxn modelId="{F610F11E-8FFA-4589-AC35-2337B7382038}" type="presParOf" srcId="{50E6BDC2-9A36-4EA6-9A80-FD4810F32A95}" destId="{DC80A54B-9201-4D3A-AFC8-437020729628}" srcOrd="1" destOrd="0" presId="urn:microsoft.com/office/officeart/2005/8/layout/arrow3"/>
-    <dgm:cxn modelId="{F37CB398-C446-424E-A57F-C67A12BCF90A}" type="presParOf" srcId="{50E6BDC2-9A36-4EA6-9A80-FD4810F32A95}" destId="{B27F3EA7-59AA-4317-8A9B-BF09F8B46F7D}" srcOrd="2" destOrd="0" presId="urn:microsoft.com/office/officeart/2005/8/layout/arrow3"/>
-    <dgm:cxn modelId="{D7DD6D2F-7A10-4AFF-B1F5-F8114A241375}" type="presParOf" srcId="{50E6BDC2-9A36-4EA6-9A80-FD4810F32A95}" destId="{6A4C487F-8677-4027-932E-D6A8EBF8C3D5}" srcOrd="3" destOrd="0" presId="urn:microsoft.com/office/officeart/2005/8/layout/arrow3"/>
-    <dgm:cxn modelId="{EE18C9D2-9891-4C63-B6DC-16116C9DAB60}" type="presParOf" srcId="{50E6BDC2-9A36-4EA6-9A80-FD4810F32A95}" destId="{655C26FD-7A42-4CC8-9EE1-0CA50CE179B9}" srcOrd="4" destOrd="0" presId="urn:microsoft.com/office/officeart/2005/8/layout/arrow3"/>
+    <dgm:cxn modelId="{61D41530-A803-4FA5-A848-728673E68178}" type="presOf" srcId="{E9C9ACA1-E30F-4DD6-843B-4B6F6B4E0017}" destId="{655C26FD-7A42-4CC8-9EE1-0CA50CE179B9}" srcOrd="0" destOrd="0" presId="urn:microsoft.com/office/officeart/2005/8/layout/arrow3"/>
+    <dgm:cxn modelId="{4184836C-D2FD-4846-9A4A-53BE70F31C48}" type="presOf" srcId="{8576229A-6642-4BE7-9A15-805F1501FC17}" destId="{B27F3EA7-59AA-4317-8A9B-BF09F8B46F7D}" srcOrd="0" destOrd="0" presId="urn:microsoft.com/office/officeart/2005/8/layout/arrow3"/>
+    <dgm:cxn modelId="{304E37C9-10B2-4FFE-AD22-AF661FE1E8B3}" type="presOf" srcId="{925A2C79-F0E6-4F60-AE16-7DCF5DC238D9}" destId="{50E6BDC2-9A36-4EA6-9A80-FD4810F32A95}" srcOrd="0" destOrd="0" presId="urn:microsoft.com/office/officeart/2005/8/layout/arrow3"/>
+    <dgm:cxn modelId="{D73685B1-530A-463F-A4B9-9D87B27C0FA4}" type="presParOf" srcId="{50E6BDC2-9A36-4EA6-9A80-FD4810F32A95}" destId="{FAA4A122-2A8D-4614-A795-9806FE131622}" srcOrd="0" destOrd="0" presId="urn:microsoft.com/office/officeart/2005/8/layout/arrow3"/>
+    <dgm:cxn modelId="{F582F656-E167-42A5-92D3-341D675B5C10}" type="presParOf" srcId="{50E6BDC2-9A36-4EA6-9A80-FD4810F32A95}" destId="{DC80A54B-9201-4D3A-AFC8-437020729628}" srcOrd="1" destOrd="0" presId="urn:microsoft.com/office/officeart/2005/8/layout/arrow3"/>
+    <dgm:cxn modelId="{0F18D198-E2AA-41AC-962F-4705F9C7E5E1}" type="presParOf" srcId="{50E6BDC2-9A36-4EA6-9A80-FD4810F32A95}" destId="{B27F3EA7-59AA-4317-8A9B-BF09F8B46F7D}" srcOrd="2" destOrd="0" presId="urn:microsoft.com/office/officeart/2005/8/layout/arrow3"/>
+    <dgm:cxn modelId="{6FEB898B-302F-49F4-B444-DA71A912D703}" type="presParOf" srcId="{50E6BDC2-9A36-4EA6-9A80-FD4810F32A95}" destId="{6A4C487F-8677-4027-932E-D6A8EBF8C3D5}" srcOrd="3" destOrd="0" presId="urn:microsoft.com/office/officeart/2005/8/layout/arrow3"/>
+    <dgm:cxn modelId="{1F7C0635-C77B-4F52-81B8-9991DD39EF26}" type="presParOf" srcId="{50E6BDC2-9A36-4EA6-9A80-FD4810F32A95}" destId="{655C26FD-7A42-4CC8-9EE1-0CA50CE179B9}" srcOrd="4" destOrd="0" presId="urn:microsoft.com/office/officeart/2005/8/layout/arrow3"/>
   </dgm:cxnLst>
   <dgm:bg/>
   <dgm:whole/>
@@ -12748,16 +12947,16 @@
     </dgm:pt>
   </dgm:ptLst>
   <dgm:cxnLst>
-    <dgm:cxn modelId="{94F7BB5E-6891-4CA2-A0EF-35496EE0DDD0}" type="presOf" srcId="{8576229A-6642-4BE7-9A15-805F1501FC17}" destId="{B27F3EA7-59AA-4317-8A9B-BF09F8B46F7D}" srcOrd="0" destOrd="0" presId="urn:microsoft.com/office/officeart/2005/8/layout/arrow3"/>
+    <dgm:cxn modelId="{EF6D9185-22C4-4111-B162-8C8E086FD572}" srcId="{925A2C79-F0E6-4F60-AE16-7DCF5DC238D9}" destId="{8576229A-6642-4BE7-9A15-805F1501FC17}" srcOrd="0" destOrd="0" parTransId="{CB1BB5CE-F9F2-4261-9F18-1E9045B98E31}" sibTransId="{88399536-AA1A-47EE-BF1D-CFCF20EB1D20}"/>
+    <dgm:cxn modelId="{411759A5-7A37-4A66-9F3C-34CBA4CC8B04}" type="presOf" srcId="{8576229A-6642-4BE7-9A15-805F1501FC17}" destId="{B27F3EA7-59AA-4317-8A9B-BF09F8B46F7D}" srcOrd="0" destOrd="0" presId="urn:microsoft.com/office/officeart/2005/8/layout/arrow3"/>
+    <dgm:cxn modelId="{0A9507F2-3DD6-4B11-AFD8-B1F7A56902ED}" type="presOf" srcId="{925A2C79-F0E6-4F60-AE16-7DCF5DC238D9}" destId="{50E6BDC2-9A36-4EA6-9A80-FD4810F32A95}" srcOrd="0" destOrd="0" presId="urn:microsoft.com/office/officeart/2005/8/layout/arrow3"/>
     <dgm:cxn modelId="{17C58EE8-FA7B-4C9B-A8F3-1D3F25D4999F}" srcId="{925A2C79-F0E6-4F60-AE16-7DCF5DC238D9}" destId="{CC5BE4DA-8C5D-4DE3-9451-36A6B8A589BC}" srcOrd="1" destOrd="0" parTransId="{A5D3BD32-0965-4345-9D4F-465F1149A6DC}" sibTransId="{D197E6D9-C135-4D34-AB75-1D63109594D7}"/>
-    <dgm:cxn modelId="{EF6D9185-22C4-4111-B162-8C8E086FD572}" srcId="{925A2C79-F0E6-4F60-AE16-7DCF5DC238D9}" destId="{8576229A-6642-4BE7-9A15-805F1501FC17}" srcOrd="0" destOrd="0" parTransId="{CB1BB5CE-F9F2-4261-9F18-1E9045B98E31}" sibTransId="{88399536-AA1A-47EE-BF1D-CFCF20EB1D20}"/>
-    <dgm:cxn modelId="{B81FF526-D972-4D6D-B504-7ED38AD1F40F}" type="presOf" srcId="{CC5BE4DA-8C5D-4DE3-9451-36A6B8A589BC}" destId="{301DFA7F-7C46-444A-AB98-172D653C4128}" srcOrd="0" destOrd="0" presId="urn:microsoft.com/office/officeart/2005/8/layout/arrow3"/>
-    <dgm:cxn modelId="{DD9C4B38-24CD-401D-B6B1-309D090F5044}" type="presOf" srcId="{925A2C79-F0E6-4F60-AE16-7DCF5DC238D9}" destId="{50E6BDC2-9A36-4EA6-9A80-FD4810F32A95}" srcOrd="0" destOrd="0" presId="urn:microsoft.com/office/officeart/2005/8/layout/arrow3"/>
-    <dgm:cxn modelId="{170FBB52-6FF9-44E7-BD6E-AB6B424CD13F}" type="presParOf" srcId="{50E6BDC2-9A36-4EA6-9A80-FD4810F32A95}" destId="{FAA4A122-2A8D-4614-A795-9806FE131622}" srcOrd="0" destOrd="0" presId="urn:microsoft.com/office/officeart/2005/8/layout/arrow3"/>
-    <dgm:cxn modelId="{CD2759D1-1F49-463A-B43C-2730D6471821}" type="presParOf" srcId="{50E6BDC2-9A36-4EA6-9A80-FD4810F32A95}" destId="{DC80A54B-9201-4D3A-AFC8-437020729628}" srcOrd="1" destOrd="0" presId="urn:microsoft.com/office/officeart/2005/8/layout/arrow3"/>
-    <dgm:cxn modelId="{D8DDBDE0-CEA3-4DE1-935A-73B025FD5ADF}" type="presParOf" srcId="{50E6BDC2-9A36-4EA6-9A80-FD4810F32A95}" destId="{B27F3EA7-59AA-4317-8A9B-BF09F8B46F7D}" srcOrd="2" destOrd="0" presId="urn:microsoft.com/office/officeart/2005/8/layout/arrow3"/>
-    <dgm:cxn modelId="{BA2A5C22-3F81-4303-B40E-2594D9352818}" type="presParOf" srcId="{50E6BDC2-9A36-4EA6-9A80-FD4810F32A95}" destId="{8BF0309E-634E-4818-AC61-2BC9D8194F70}" srcOrd="3" destOrd="0" presId="urn:microsoft.com/office/officeart/2005/8/layout/arrow3"/>
-    <dgm:cxn modelId="{56384A5B-3B30-4EB6-A8FE-CB14C97E0523}" type="presParOf" srcId="{50E6BDC2-9A36-4EA6-9A80-FD4810F32A95}" destId="{301DFA7F-7C46-444A-AB98-172D653C4128}" srcOrd="4" destOrd="0" presId="urn:microsoft.com/office/officeart/2005/8/layout/arrow3"/>
+    <dgm:cxn modelId="{724460F7-FA35-42DE-A8F4-3C5BAF0C9988}" type="presOf" srcId="{CC5BE4DA-8C5D-4DE3-9451-36A6B8A589BC}" destId="{301DFA7F-7C46-444A-AB98-172D653C4128}" srcOrd="0" destOrd="0" presId="urn:microsoft.com/office/officeart/2005/8/layout/arrow3"/>
+    <dgm:cxn modelId="{353C4E80-88CA-4324-B0B3-E80F7FAC0735}" type="presParOf" srcId="{50E6BDC2-9A36-4EA6-9A80-FD4810F32A95}" destId="{FAA4A122-2A8D-4614-A795-9806FE131622}" srcOrd="0" destOrd="0" presId="urn:microsoft.com/office/officeart/2005/8/layout/arrow3"/>
+    <dgm:cxn modelId="{8C6DF90F-3258-4A75-A216-19587C86B852}" type="presParOf" srcId="{50E6BDC2-9A36-4EA6-9A80-FD4810F32A95}" destId="{DC80A54B-9201-4D3A-AFC8-437020729628}" srcOrd="1" destOrd="0" presId="urn:microsoft.com/office/officeart/2005/8/layout/arrow3"/>
+    <dgm:cxn modelId="{D085ED6F-CEC3-4F9E-A7A3-B36C6DE9137F}" type="presParOf" srcId="{50E6BDC2-9A36-4EA6-9A80-FD4810F32A95}" destId="{B27F3EA7-59AA-4317-8A9B-BF09F8B46F7D}" srcOrd="2" destOrd="0" presId="urn:microsoft.com/office/officeart/2005/8/layout/arrow3"/>
+    <dgm:cxn modelId="{73378583-76FE-4A9B-8F93-3B6785941331}" type="presParOf" srcId="{50E6BDC2-9A36-4EA6-9A80-FD4810F32A95}" destId="{8BF0309E-634E-4818-AC61-2BC9D8194F70}" srcOrd="3" destOrd="0" presId="urn:microsoft.com/office/officeart/2005/8/layout/arrow3"/>
+    <dgm:cxn modelId="{37C572AA-2AEA-42E2-B6E5-3AC9B53706D7}" type="presParOf" srcId="{50E6BDC2-9A36-4EA6-9A80-FD4810F32A95}" destId="{301DFA7F-7C46-444A-AB98-172D653C4128}" srcOrd="4" destOrd="0" presId="urn:microsoft.com/office/officeart/2005/8/layout/arrow3"/>
   </dgm:cxnLst>
   <dgm:bg/>
   <dgm:whole/>
@@ -12918,13 +13117,13 @@
   </dgm:ptLst>
   <dgm:cxnLst>
     <dgm:cxn modelId="{F822DD2F-CF8D-4349-97D3-26DD8CA5A67B}" srcId="{95F3C27B-CDE7-4CC9-8131-F54AC3D401E2}" destId="{4E59C809-C0B9-45FC-B94C-EF08F2331C83}" srcOrd="1" destOrd="0" parTransId="{4499BAE7-C2AF-439F-880E-ADA3846E3403}" sibTransId="{9A2E9C8A-B8D6-48FC-842F-8EBA3E99E1F2}"/>
-    <dgm:cxn modelId="{0D5FF3E4-9EEE-4CC5-A33D-B2C25A66A6B2}" type="presOf" srcId="{4E59C809-C0B9-45FC-B94C-EF08F2331C83}" destId="{D44EE0BE-8A98-4ED1-90AD-FBF76A3376A7}" srcOrd="0" destOrd="0" presId="urn:microsoft.com/office/officeart/2005/8/layout/arrow6"/>
+    <dgm:cxn modelId="{4AC574C4-5F06-411D-9F6A-F068EBFC84E2}" type="presOf" srcId="{4E59C809-C0B9-45FC-B94C-EF08F2331C83}" destId="{D44EE0BE-8A98-4ED1-90AD-FBF76A3376A7}" srcOrd="0" destOrd="0" presId="urn:microsoft.com/office/officeart/2005/8/layout/arrow6"/>
     <dgm:cxn modelId="{D9A83FC8-D77A-440B-A0E3-0BF12AB42644}" srcId="{95F3C27B-CDE7-4CC9-8131-F54AC3D401E2}" destId="{978EAF8B-B91D-453A-9DCA-AF93E1FE246E}" srcOrd="0" destOrd="0" parTransId="{F137D78A-D05E-4D52-A17C-62371BA8A7A2}" sibTransId="{A6B07403-F430-4AC6-B8D7-541216AA60EF}"/>
-    <dgm:cxn modelId="{7F0A2C5E-63F8-4706-8AAB-46239E826811}" type="presOf" srcId="{978EAF8B-B91D-453A-9DCA-AF93E1FE246E}" destId="{582DADB4-A317-41B5-B8C7-8D553C58326D}" srcOrd="0" destOrd="0" presId="urn:microsoft.com/office/officeart/2005/8/layout/arrow6"/>
-    <dgm:cxn modelId="{D0C603DE-58C6-4281-9968-9E471759C326}" type="presOf" srcId="{95F3C27B-CDE7-4CC9-8131-F54AC3D401E2}" destId="{3FBD1561-6BE6-4659-BF10-CE8A205A2C76}" srcOrd="0" destOrd="0" presId="urn:microsoft.com/office/officeart/2005/8/layout/arrow6"/>
-    <dgm:cxn modelId="{57043E27-C871-4A7B-A18B-96D72F2F3E0A}" type="presParOf" srcId="{3FBD1561-6BE6-4659-BF10-CE8A205A2C76}" destId="{1367BB83-E058-42C7-9E57-675882550CEB}" srcOrd="0" destOrd="0" presId="urn:microsoft.com/office/officeart/2005/8/layout/arrow6"/>
-    <dgm:cxn modelId="{79BEB99E-8E89-487B-91D3-22E8639E172C}" type="presParOf" srcId="{3FBD1561-6BE6-4659-BF10-CE8A205A2C76}" destId="{582DADB4-A317-41B5-B8C7-8D553C58326D}" srcOrd="1" destOrd="0" presId="urn:microsoft.com/office/officeart/2005/8/layout/arrow6"/>
-    <dgm:cxn modelId="{48BA93EA-4F5B-4FB5-8D1A-577CE73048EF}" type="presParOf" srcId="{3FBD1561-6BE6-4659-BF10-CE8A205A2C76}" destId="{D44EE0BE-8A98-4ED1-90AD-FBF76A3376A7}" srcOrd="2" destOrd="0" presId="urn:microsoft.com/office/officeart/2005/8/layout/arrow6"/>
+    <dgm:cxn modelId="{62FAB744-0EA5-4C52-8C03-A2383C1E0E95}" type="presOf" srcId="{95F3C27B-CDE7-4CC9-8131-F54AC3D401E2}" destId="{3FBD1561-6BE6-4659-BF10-CE8A205A2C76}" srcOrd="0" destOrd="0" presId="urn:microsoft.com/office/officeart/2005/8/layout/arrow6"/>
+    <dgm:cxn modelId="{49CB412C-6B8A-4829-8C9C-2D33DA000C02}" type="presOf" srcId="{978EAF8B-B91D-453A-9DCA-AF93E1FE246E}" destId="{582DADB4-A317-41B5-B8C7-8D553C58326D}" srcOrd="0" destOrd="0" presId="urn:microsoft.com/office/officeart/2005/8/layout/arrow6"/>
+    <dgm:cxn modelId="{863FE508-7E82-4D7C-99BD-7DE6512FD927}" type="presParOf" srcId="{3FBD1561-6BE6-4659-BF10-CE8A205A2C76}" destId="{1367BB83-E058-42C7-9E57-675882550CEB}" srcOrd="0" destOrd="0" presId="urn:microsoft.com/office/officeart/2005/8/layout/arrow6"/>
+    <dgm:cxn modelId="{ECEF786D-CA67-4080-A6EA-47C18BDE142A}" type="presParOf" srcId="{3FBD1561-6BE6-4659-BF10-CE8A205A2C76}" destId="{582DADB4-A317-41B5-B8C7-8D553C58326D}" srcOrd="1" destOrd="0" presId="urn:microsoft.com/office/officeart/2005/8/layout/arrow6"/>
+    <dgm:cxn modelId="{F948B0D2-6CAD-4DD2-A845-B6BE87688830}" type="presParOf" srcId="{3FBD1561-6BE6-4659-BF10-CE8A205A2C76}" destId="{D44EE0BE-8A98-4ED1-90AD-FBF76A3376A7}" srcOrd="2" destOrd="0" presId="urn:microsoft.com/office/officeart/2005/8/layout/arrow6"/>
   </dgm:cxnLst>
   <dgm:bg/>
   <dgm:whole/>
@@ -13084,14 +13283,14 @@
     </dgm:pt>
   </dgm:ptLst>
   <dgm:cxnLst>
-    <dgm:cxn modelId="{BC8D1044-82CB-4240-A73E-EFB730ABCAB3}" type="presOf" srcId="{95F3C27B-CDE7-4CC9-8131-F54AC3D401E2}" destId="{3FBD1561-6BE6-4659-BF10-CE8A205A2C76}" srcOrd="0" destOrd="0" presId="urn:microsoft.com/office/officeart/2005/8/layout/arrow6"/>
     <dgm:cxn modelId="{F822DD2F-CF8D-4349-97D3-26DD8CA5A67B}" srcId="{95F3C27B-CDE7-4CC9-8131-F54AC3D401E2}" destId="{4E59C809-C0B9-45FC-B94C-EF08F2331C83}" srcOrd="1" destOrd="0" parTransId="{4499BAE7-C2AF-439F-880E-ADA3846E3403}" sibTransId="{9A2E9C8A-B8D6-48FC-842F-8EBA3E99E1F2}"/>
-    <dgm:cxn modelId="{A47C40D1-FA64-45F0-9BD0-7AA75D954791}" type="presOf" srcId="{978EAF8B-B91D-453A-9DCA-AF93E1FE246E}" destId="{582DADB4-A317-41B5-B8C7-8D553C58326D}" srcOrd="0" destOrd="0" presId="urn:microsoft.com/office/officeart/2005/8/layout/arrow6"/>
+    <dgm:cxn modelId="{4E43F824-217D-4DA9-83D2-9197C0401631}" type="presOf" srcId="{95F3C27B-CDE7-4CC9-8131-F54AC3D401E2}" destId="{3FBD1561-6BE6-4659-BF10-CE8A205A2C76}" srcOrd="0" destOrd="0" presId="urn:microsoft.com/office/officeart/2005/8/layout/arrow6"/>
+    <dgm:cxn modelId="{0F309DD7-3B8B-4622-A69A-79F9D5A8996A}" type="presOf" srcId="{978EAF8B-B91D-453A-9DCA-AF93E1FE246E}" destId="{582DADB4-A317-41B5-B8C7-8D553C58326D}" srcOrd="0" destOrd="0" presId="urn:microsoft.com/office/officeart/2005/8/layout/arrow6"/>
     <dgm:cxn modelId="{D9A83FC8-D77A-440B-A0E3-0BF12AB42644}" srcId="{95F3C27B-CDE7-4CC9-8131-F54AC3D401E2}" destId="{978EAF8B-B91D-453A-9DCA-AF93E1FE246E}" srcOrd="0" destOrd="0" parTransId="{F137D78A-D05E-4D52-A17C-62371BA8A7A2}" sibTransId="{A6B07403-F430-4AC6-B8D7-541216AA60EF}"/>
-    <dgm:cxn modelId="{224B6520-BE5B-45A4-B489-6226CA33BD16}" type="presOf" srcId="{4E59C809-C0B9-45FC-B94C-EF08F2331C83}" destId="{D44EE0BE-8A98-4ED1-90AD-FBF76A3376A7}" srcOrd="0" destOrd="0" presId="urn:microsoft.com/office/officeart/2005/8/layout/arrow6"/>
-    <dgm:cxn modelId="{B8FE48DE-DB63-46B9-9B6D-DD5E7E90B882}" type="presParOf" srcId="{3FBD1561-6BE6-4659-BF10-CE8A205A2C76}" destId="{1367BB83-E058-42C7-9E57-675882550CEB}" srcOrd="0" destOrd="0" presId="urn:microsoft.com/office/officeart/2005/8/layout/arrow6"/>
-    <dgm:cxn modelId="{8A82B586-405E-46FB-8C41-020FC34726D2}" type="presParOf" srcId="{3FBD1561-6BE6-4659-BF10-CE8A205A2C76}" destId="{582DADB4-A317-41B5-B8C7-8D553C58326D}" srcOrd="1" destOrd="0" presId="urn:microsoft.com/office/officeart/2005/8/layout/arrow6"/>
-    <dgm:cxn modelId="{88AD4F97-54FD-4B62-8474-EC116A827B22}" type="presParOf" srcId="{3FBD1561-6BE6-4659-BF10-CE8A205A2C76}" destId="{D44EE0BE-8A98-4ED1-90AD-FBF76A3376A7}" srcOrd="2" destOrd="0" presId="urn:microsoft.com/office/officeart/2005/8/layout/arrow6"/>
+    <dgm:cxn modelId="{402B271D-492D-48DA-AEE8-3EE30E89643A}" type="presOf" srcId="{4E59C809-C0B9-45FC-B94C-EF08F2331C83}" destId="{D44EE0BE-8A98-4ED1-90AD-FBF76A3376A7}" srcOrd="0" destOrd="0" presId="urn:microsoft.com/office/officeart/2005/8/layout/arrow6"/>
+    <dgm:cxn modelId="{23FB66D7-D7E0-46AB-BFF0-CF5363D78C99}" type="presParOf" srcId="{3FBD1561-6BE6-4659-BF10-CE8A205A2C76}" destId="{1367BB83-E058-42C7-9E57-675882550CEB}" srcOrd="0" destOrd="0" presId="urn:microsoft.com/office/officeart/2005/8/layout/arrow6"/>
+    <dgm:cxn modelId="{A59DC904-69F1-4D96-B1C2-E14E30085503}" type="presParOf" srcId="{3FBD1561-6BE6-4659-BF10-CE8A205A2C76}" destId="{582DADB4-A317-41B5-B8C7-8D553C58326D}" srcOrd="1" destOrd="0" presId="urn:microsoft.com/office/officeart/2005/8/layout/arrow6"/>
+    <dgm:cxn modelId="{9B2E6AC5-07A5-41E4-B505-B07E467DFDD9}" type="presParOf" srcId="{3FBD1561-6BE6-4659-BF10-CE8A205A2C76}" destId="{D44EE0BE-8A98-4ED1-90AD-FBF76A3376A7}" srcOrd="2" destOrd="0" presId="urn:microsoft.com/office/officeart/2005/8/layout/arrow6"/>
   </dgm:cxnLst>
   <dgm:bg/>
   <dgm:whole/>
@@ -22290,7 +22489,7 @@
 </file>
 
 <file path=customXml/itemProps1.xml><?xml version="1.0" encoding="utf-8"?>
-<ds:datastoreItem xmlns:ds="http://schemas.openxmlformats.org/officeDocument/2006/customXml" ds:itemID="{5FD11695-C401-4E31-999E-A39A7B7FC53A}">
+<ds:datastoreItem xmlns:ds="http://schemas.openxmlformats.org/officeDocument/2006/customXml" ds:itemID="{D4E65216-AEBC-44D9-BB88-BF91E1423A4F}">
   <ds:schemaRefs>
     <ds:schemaRef ds:uri="http://schemas.openxmlformats.org/officeDocument/2006/bibliography"/>
   </ds:schemaRefs>

</xml_diff>